<commit_message>
project 2 is completed
</commit_message>
<xml_diff>
--- a/Project1/IE306-Asn-1-Group-8-Keskin-Kocoglu.docx
+++ b/Project1/IE306-Asn-1-Group-8-Keskin-Kocoglu.docx
@@ -27,9 +27,1554 @@
     </w:p>
     <w:p>
       <w:pPr>
+        <w:pStyle w:val="ListParagraph"/>
+        <w:numPr>
+          <w:ilvl w:val="0"/>
+          <w:numId w:val="3"/>
+        </w:numPr>
+        <w:rPr>
+          <w:lang w:val="en-US"/>
+        </w:rPr>
+      </w:pPr>
+      <w:r>
+        <w:rPr>
+          <w:lang w:val="en-US"/>
+        </w:rPr>
+        <w:t xml:space="preserve">Entities </w:t>
+      </w:r>
+    </w:p>
+    <w:p>
+      <w:pPr>
+        <w:pStyle w:val="ListParagraph"/>
+        <w:numPr>
+          <w:ilvl w:val="0"/>
+          <w:numId w:val="4"/>
+        </w:numPr>
+        <w:rPr>
+          <w:lang w:val="en-US"/>
+        </w:rPr>
+      </w:pPr>
+      <w:r>
+        <w:rPr>
+          <w:lang w:val="en-US"/>
+        </w:rPr>
+        <w:t>Patient is the person enters the system. (S)he has id.</w:t>
+      </w:r>
+    </w:p>
+    <w:p>
+      <w:pPr>
+        <w:pStyle w:val="ListParagraph"/>
+        <w:numPr>
+          <w:ilvl w:val="0"/>
+          <w:numId w:val="4"/>
+        </w:numPr>
+        <w:rPr>
+          <w:lang w:val="en-US"/>
+        </w:rPr>
+      </w:pPr>
+      <w:r>
+        <w:rPr>
+          <w:lang w:val="en-US"/>
+        </w:rPr>
+        <w:t>Nurse is the first service providing triage for the patients. Even if nurse service is full, patients must wait in the waiting queue. Also, nurse service is prerequisite for bed service.</w:t>
+      </w:r>
+    </w:p>
+    <w:p>
+      <w:pPr>
+        <w:pStyle w:val="ListParagraph"/>
+        <w:numPr>
+          <w:ilvl w:val="0"/>
+          <w:numId w:val="4"/>
+        </w:numPr>
+        <w:rPr>
+          <w:lang w:val="en-US"/>
+        </w:rPr>
+      </w:pPr>
+      <w:r>
+        <w:rPr>
+          <w:lang w:val="en-US"/>
+        </w:rPr>
+        <w:t>Bed is the second service offering healing at hospital to patients having critical condition if it is not full.</w:t>
+      </w:r>
+    </w:p>
+    <w:p>
+      <w:pPr>
+        <w:pStyle w:val="ListParagraph"/>
+        <w:ind w:left="1080"/>
+        <w:rPr>
+          <w:lang w:val="en-US"/>
+        </w:rPr>
+      </w:pPr>
+    </w:p>
+    <w:p>
+      <w:pPr>
+        <w:pStyle w:val="ListParagraph"/>
+        <w:numPr>
+          <w:ilvl w:val="0"/>
+          <w:numId w:val="3"/>
+        </w:numPr>
+        <w:rPr>
+          <w:lang w:val="en-US"/>
+        </w:rPr>
+      </w:pPr>
+      <w:r>
+        <w:rPr>
+          <w:lang w:val="en-US"/>
+        </w:rPr>
+        <w:t>Types of events</w:t>
+      </w:r>
+    </w:p>
+    <w:p>
+      <w:pPr>
+        <w:pStyle w:val="ListParagraph"/>
+        <w:rPr>
+          <w:lang w:val="en-US"/>
+        </w:rPr>
+      </w:pPr>
+      <w:proofErr w:type="gramStart"/>
+      <w:r>
+        <w:rPr>
+          <w:lang w:val="en-US"/>
+        </w:rPr>
+        <w:t>A :</w:t>
+      </w:r>
+      <w:proofErr w:type="gramEnd"/>
+      <w:r>
+        <w:rPr>
+          <w:lang w:val="en-US"/>
+        </w:rPr>
+        <w:t xml:space="preserve"> Arrival : Patient arrives enters the system</w:t>
+      </w:r>
+    </w:p>
+    <w:p>
+      <w:pPr>
+        <w:pStyle w:val="ListParagraph"/>
+        <w:rPr>
+          <w:lang w:val="en-US"/>
+        </w:rPr>
+      </w:pPr>
+      <w:proofErr w:type="gramStart"/>
+      <w:r>
+        <w:rPr>
+          <w:lang w:val="en-US"/>
+        </w:rPr>
+        <w:t>DN :</w:t>
+      </w:r>
+      <w:proofErr w:type="gramEnd"/>
+      <w:r>
+        <w:rPr>
+          <w:lang w:val="en-US"/>
+        </w:rPr>
+        <w:t xml:space="preserve"> Departure from triage : Nurse service is completed for the patient. According to the triage result, patient is sent to home or bed service.</w:t>
+      </w:r>
+    </w:p>
+    <w:p>
+      <w:pPr>
+        <w:pStyle w:val="ListParagraph"/>
+        <w:rPr>
+          <w:lang w:val="en-US"/>
+        </w:rPr>
+      </w:pPr>
+      <w:proofErr w:type="gramStart"/>
+      <w:r>
+        <w:rPr>
+          <w:lang w:val="en-US"/>
+        </w:rPr>
+        <w:t>DB :</w:t>
+      </w:r>
+      <w:proofErr w:type="gramEnd"/>
+      <w:r>
+        <w:rPr>
+          <w:lang w:val="en-US"/>
+        </w:rPr>
+        <w:t xml:space="preserve"> Treated at hospital : Bed service is completed for the patient. Patient leaves the system as healthy.</w:t>
+      </w:r>
+    </w:p>
+    <w:p>
+      <w:pPr>
+        <w:pStyle w:val="ListParagraph"/>
+        <w:rPr>
+          <w:lang w:val="en-US"/>
+        </w:rPr>
+      </w:pPr>
+      <w:proofErr w:type="gramStart"/>
+      <w:r>
+        <w:rPr>
+          <w:lang w:val="en-US"/>
+        </w:rPr>
+        <w:t>H :</w:t>
+      </w:r>
+      <w:proofErr w:type="gramEnd"/>
+      <w:r>
+        <w:rPr>
+          <w:lang w:val="en-US"/>
+        </w:rPr>
+        <w:t xml:space="preserve"> Healed at home : Healing time is completed at home for patients having stable condition or critical condition sent to home due to bed unavailability.</w:t>
+      </w:r>
+    </w:p>
+    <w:p>
+      <w:pPr>
+        <w:pStyle w:val="ListParagraph"/>
+        <w:rPr>
+          <w:lang w:val="en-US"/>
+        </w:rPr>
+      </w:pPr>
+    </w:p>
+    <w:p>
+      <w:pPr>
+        <w:pStyle w:val="ListParagraph"/>
+        <w:numPr>
+          <w:ilvl w:val="0"/>
+          <w:numId w:val="3"/>
+        </w:numPr>
+        <w:rPr>
+          <w:lang w:val="en-US"/>
+        </w:rPr>
+      </w:pPr>
+      <w:r>
+        <w:rPr>
+          <w:lang w:val="en-US"/>
+        </w:rPr>
+        <w:t>Activities</w:t>
+      </w:r>
+    </w:p>
+    <w:p>
+      <w:pPr>
+        <w:pStyle w:val="ListParagraph"/>
+        <w:rPr>
+          <w:rFonts w:cstheme="minorHAnsi"/>
+        </w:rPr>
+      </w:pPr>
+      <w:r>
+        <w:rPr>
+          <w:rStyle w:val="n"/>
+          <w:rFonts w:cstheme="minorHAnsi"/>
+          <w:color w:val="212121"/>
+          <w:lang w:val="en-US"/>
+        </w:rPr>
+        <w:t xml:space="preserve">Interarrival </w:t>
+      </w:r>
+      <w:proofErr w:type="gramStart"/>
+      <w:r>
+        <w:rPr>
+          <w:rStyle w:val="n"/>
+          <w:rFonts w:cstheme="minorHAnsi"/>
+          <w:color w:val="212121"/>
+          <w:lang w:val="en-US"/>
+        </w:rPr>
+        <w:t>time</w:t>
+      </w:r>
+      <w:r>
+        <w:rPr>
+          <w:rStyle w:val="n"/>
+          <w:rFonts w:cstheme="minorHAnsi"/>
+          <w:color w:val="212121"/>
+          <w:lang w:val="en-US"/>
+        </w:rPr>
+        <w:t xml:space="preserve"> </w:t>
+      </w:r>
+      <w:r>
+        <w:rPr>
+          <w:rStyle w:val="n"/>
+          <w:rFonts w:cstheme="minorHAnsi"/>
+          <w:color w:val="212121"/>
+          <w:lang w:val="en-US"/>
+        </w:rPr>
+        <w:t>:</w:t>
+      </w:r>
+      <w:proofErr w:type="gramEnd"/>
+      <w:r>
+        <w:rPr>
+          <w:rFonts w:cstheme="minorHAnsi"/>
+          <w:color w:val="212121"/>
+          <w:lang w:val="en-US"/>
+        </w:rPr>
+        <w:t xml:space="preserve"> Generated </w:t>
+      </w:r>
+      <w:r>
+        <w:rPr>
+          <w:rFonts w:cstheme="minorHAnsi"/>
+        </w:rPr>
+        <w:t xml:space="preserve">an </w:t>
+      </w:r>
+      <w:proofErr w:type="spellStart"/>
+      <w:r>
+        <w:rPr>
+          <w:rFonts w:cstheme="minorHAnsi"/>
+        </w:rPr>
+        <w:t>exponential</w:t>
+      </w:r>
+      <w:proofErr w:type="spellEnd"/>
+      <w:r>
+        <w:rPr>
+          <w:rFonts w:cstheme="minorHAnsi"/>
+        </w:rPr>
+        <w:t xml:space="preserve"> rate of λ = 1</w:t>
+      </w:r>
+    </w:p>
+    <w:p>
+      <w:pPr>
+        <w:pStyle w:val="ListParagraph"/>
+        <w:rPr>
+          <w:rFonts w:cstheme="minorHAnsi"/>
+        </w:rPr>
+      </w:pPr>
+      <w:r>
+        <w:rPr>
+          <w:rStyle w:val="n"/>
+          <w:rFonts w:cstheme="minorHAnsi"/>
+          <w:color w:val="212121"/>
+          <w:lang w:val="en-US"/>
+        </w:rPr>
+        <w:t xml:space="preserve">Nurse service </w:t>
+      </w:r>
+      <w:proofErr w:type="gramStart"/>
+      <w:r>
+        <w:rPr>
+          <w:rStyle w:val="n"/>
+          <w:rFonts w:cstheme="minorHAnsi"/>
+          <w:color w:val="212121"/>
+          <w:lang w:val="en-US"/>
+        </w:rPr>
+        <w:t>times</w:t>
+      </w:r>
+      <w:r>
+        <w:rPr>
+          <w:rStyle w:val="n"/>
+          <w:rFonts w:cstheme="minorHAnsi"/>
+          <w:color w:val="212121"/>
+          <w:lang w:val="en-US"/>
+        </w:rPr>
+        <w:t xml:space="preserve"> </w:t>
+      </w:r>
+      <w:r>
+        <w:rPr>
+          <w:rStyle w:val="o"/>
+          <w:rFonts w:cstheme="minorHAnsi"/>
+          <w:b/>
+          <w:bCs/>
+          <w:color w:val="212121"/>
+          <w:lang w:val="en-US"/>
+        </w:rPr>
+        <w:t>:</w:t>
+      </w:r>
+      <w:proofErr w:type="gramEnd"/>
+      <w:r>
+        <w:rPr>
+          <w:rStyle w:val="o"/>
+          <w:rFonts w:cstheme="minorHAnsi"/>
+          <w:b/>
+          <w:bCs/>
+          <w:color w:val="212121"/>
+          <w:lang w:val="en-US"/>
+        </w:rPr>
+        <w:t xml:space="preserve"> </w:t>
+      </w:r>
+      <w:r>
+        <w:rPr>
+          <w:rFonts w:cstheme="minorHAnsi"/>
+          <w:color w:val="212121"/>
+          <w:lang w:val="en-US"/>
+        </w:rPr>
+        <w:t xml:space="preserve">Generated </w:t>
+      </w:r>
+      <w:r>
+        <w:rPr>
+          <w:rFonts w:cstheme="minorHAnsi"/>
+        </w:rPr>
+        <w:t xml:space="preserve">an </w:t>
+      </w:r>
+      <w:proofErr w:type="spellStart"/>
+      <w:r>
+        <w:rPr>
+          <w:rFonts w:cstheme="minorHAnsi"/>
+        </w:rPr>
+        <w:t>exponential</w:t>
+      </w:r>
+      <w:proofErr w:type="spellEnd"/>
+      <w:r>
+        <w:rPr>
+          <w:rFonts w:cstheme="minorHAnsi"/>
+        </w:rPr>
+        <w:t xml:space="preserve"> rate of </w:t>
+      </w:r>
+      <w:proofErr w:type="spellStart"/>
+      <w:r>
+        <w:rPr>
+          <w:rFonts w:cstheme="minorHAnsi"/>
+        </w:rPr>
+        <w:t>mu_t</w:t>
+      </w:r>
+      <w:proofErr w:type="spellEnd"/>
+      <w:r>
+        <w:rPr>
+          <w:rFonts w:cstheme="minorHAnsi"/>
+        </w:rPr>
+        <w:t xml:space="preserve"> = 0,3125</w:t>
+      </w:r>
+    </w:p>
+    <w:p>
+      <w:pPr>
+        <w:pStyle w:val="ListParagraph"/>
+        <w:rPr>
+          <w:rStyle w:val="mf"/>
+          <w:rFonts w:cstheme="minorHAnsi"/>
+          <w:color w:val="212121"/>
+        </w:rPr>
+      </w:pPr>
+      <w:r>
+        <w:rPr>
+          <w:rStyle w:val="n"/>
+          <w:rFonts w:cstheme="minorHAnsi"/>
+          <w:color w:val="212121"/>
+          <w:lang w:val="en-US"/>
+        </w:rPr>
+        <w:t xml:space="preserve">Hospital healing </w:t>
+      </w:r>
+      <w:proofErr w:type="gramStart"/>
+      <w:r>
+        <w:rPr>
+          <w:rStyle w:val="n"/>
+          <w:rFonts w:cstheme="minorHAnsi"/>
+          <w:color w:val="212121"/>
+          <w:lang w:val="en-US"/>
+        </w:rPr>
+        <w:t>times</w:t>
+      </w:r>
+      <w:r>
+        <w:rPr>
+          <w:rStyle w:val="n"/>
+          <w:rFonts w:cstheme="minorHAnsi"/>
+          <w:color w:val="212121"/>
+          <w:lang w:val="en-US"/>
+        </w:rPr>
+        <w:t xml:space="preserve"> </w:t>
+      </w:r>
+      <w:r>
+        <w:rPr>
+          <w:rStyle w:val="o"/>
+          <w:rFonts w:cstheme="minorHAnsi"/>
+          <w:b/>
+          <w:bCs/>
+          <w:color w:val="212121"/>
+          <w:lang w:val="en-US"/>
+        </w:rPr>
+        <w:t>:</w:t>
+      </w:r>
+      <w:proofErr w:type="gramEnd"/>
+      <w:r>
+        <w:rPr>
+          <w:rStyle w:val="o"/>
+          <w:rFonts w:cstheme="minorHAnsi"/>
+          <w:b/>
+          <w:bCs/>
+          <w:color w:val="212121"/>
+          <w:lang w:val="en-US"/>
+        </w:rPr>
+        <w:t xml:space="preserve"> </w:t>
+      </w:r>
+      <w:r>
+        <w:rPr>
+          <w:rFonts w:cstheme="minorHAnsi"/>
+          <w:color w:val="212121"/>
+          <w:lang w:val="en-US"/>
+        </w:rPr>
+        <w:t xml:space="preserve">Generated </w:t>
+      </w:r>
+      <w:r>
+        <w:rPr>
+          <w:rFonts w:cstheme="minorHAnsi"/>
+        </w:rPr>
+        <w:t xml:space="preserve">an </w:t>
+      </w:r>
+      <w:proofErr w:type="spellStart"/>
+      <w:r>
+        <w:rPr>
+          <w:rFonts w:cstheme="minorHAnsi"/>
+        </w:rPr>
+        <w:t>exponential</w:t>
+      </w:r>
+      <w:proofErr w:type="spellEnd"/>
+      <w:r>
+        <w:rPr>
+          <w:rFonts w:cstheme="minorHAnsi"/>
+        </w:rPr>
+        <w:t xml:space="preserve"> rate </w:t>
+      </w:r>
+      <w:proofErr w:type="spellStart"/>
+      <w:r>
+        <w:rPr>
+          <w:rFonts w:cstheme="minorHAnsi"/>
+        </w:rPr>
+        <w:t>mu_cb</w:t>
+      </w:r>
+      <w:proofErr w:type="spellEnd"/>
+      <w:r>
+        <w:rPr>
+          <w:rFonts w:cstheme="minorHAnsi"/>
+        </w:rPr>
+        <w:t xml:space="preserve"> = </w:t>
+      </w:r>
+      <w:r>
+        <w:rPr>
+          <w:rStyle w:val="mf"/>
+          <w:rFonts w:cstheme="minorHAnsi"/>
+          <w:color w:val="212121"/>
+        </w:rPr>
+        <w:t>0,1666666667</w:t>
+      </w:r>
+    </w:p>
+    <w:p>
+      <w:pPr>
+        <w:pStyle w:val="ListParagraph"/>
+        <w:rPr>
+          <w:rFonts w:cstheme="minorHAnsi"/>
+        </w:rPr>
+      </w:pPr>
+      <w:r>
+        <w:rPr>
+          <w:rStyle w:val="n"/>
+          <w:rFonts w:cstheme="minorHAnsi"/>
+          <w:color w:val="212121"/>
+          <w:lang w:val="en-US"/>
+        </w:rPr>
+        <w:t xml:space="preserve">Home healing times for </w:t>
+      </w:r>
+      <w:proofErr w:type="gramStart"/>
+      <w:r>
+        <w:rPr>
+          <w:rStyle w:val="n"/>
+          <w:rFonts w:cstheme="minorHAnsi"/>
+          <w:color w:val="212121"/>
+          <w:lang w:val="en-US"/>
+        </w:rPr>
+        <w:t>stable</w:t>
+      </w:r>
+      <w:r>
+        <w:rPr>
+          <w:rStyle w:val="n"/>
+          <w:rFonts w:cstheme="minorHAnsi"/>
+          <w:color w:val="212121"/>
+          <w:lang w:val="en-US"/>
+        </w:rPr>
+        <w:t xml:space="preserve"> </w:t>
+      </w:r>
+      <w:r>
+        <w:rPr>
+          <w:rFonts w:cstheme="minorHAnsi"/>
+          <w:color w:val="212121"/>
+          <w:lang w:val="en-US"/>
+        </w:rPr>
+        <w:t>:</w:t>
+      </w:r>
+      <w:proofErr w:type="gramEnd"/>
+      <w:r>
+        <w:rPr>
+          <w:rFonts w:cstheme="minorHAnsi"/>
+          <w:color w:val="212121"/>
+          <w:lang w:val="en-US"/>
+        </w:rPr>
+        <w:t xml:space="preserve"> Generated </w:t>
+      </w:r>
+      <w:r>
+        <w:rPr>
+          <w:rFonts w:cstheme="minorHAnsi"/>
+        </w:rPr>
+        <w:t xml:space="preserve">an </w:t>
+      </w:r>
+      <w:proofErr w:type="spellStart"/>
+      <w:r>
+        <w:rPr>
+          <w:rFonts w:cstheme="minorHAnsi"/>
+        </w:rPr>
+        <w:t>exponential</w:t>
+      </w:r>
+      <w:proofErr w:type="spellEnd"/>
+      <w:r>
+        <w:rPr>
+          <w:rFonts w:cstheme="minorHAnsi"/>
+        </w:rPr>
+        <w:t xml:space="preserve"> rate of </w:t>
+      </w:r>
+      <w:proofErr w:type="spellStart"/>
+      <w:r>
+        <w:rPr>
+          <w:rFonts w:cstheme="minorHAnsi"/>
+        </w:rPr>
+        <w:t>mu_s</w:t>
+      </w:r>
+      <w:proofErr w:type="spellEnd"/>
+      <w:r>
+        <w:rPr>
+          <w:rFonts w:cstheme="minorHAnsi"/>
+        </w:rPr>
+        <w:t xml:space="preserve"> = 0,16</w:t>
+      </w:r>
+    </w:p>
+    <w:p>
+      <w:pPr>
+        <w:pStyle w:val="ListParagraph"/>
+        <w:rPr>
+          <w:lang w:val="en-US"/>
+        </w:rPr>
+      </w:pPr>
+      <w:r>
+        <w:rPr>
+          <w:rStyle w:val="n"/>
+          <w:rFonts w:cstheme="minorHAnsi"/>
+          <w:color w:val="212121"/>
+          <w:lang w:val="en-US"/>
+        </w:rPr>
+        <w:t xml:space="preserve">Home healing times for </w:t>
+      </w:r>
+      <w:proofErr w:type="gramStart"/>
+      <w:r>
+        <w:rPr>
+          <w:rStyle w:val="n"/>
+          <w:rFonts w:cstheme="minorHAnsi"/>
+          <w:color w:val="212121"/>
+          <w:lang w:val="en-US"/>
+        </w:rPr>
+        <w:t>critical</w:t>
+      </w:r>
+      <w:r>
+        <w:rPr>
+          <w:rStyle w:val="n"/>
+          <w:rFonts w:cstheme="minorHAnsi"/>
+          <w:color w:val="212121"/>
+          <w:lang w:val="en-US"/>
+        </w:rPr>
+        <w:t xml:space="preserve"> </w:t>
+      </w:r>
+      <w:r>
+        <w:rPr>
+          <w:rFonts w:cstheme="minorHAnsi"/>
+          <w:color w:val="212121"/>
+          <w:lang w:val="en-US"/>
+        </w:rPr>
+        <w:t>:</w:t>
+      </w:r>
+      <w:proofErr w:type="gramEnd"/>
+      <w:r>
+        <w:rPr>
+          <w:rFonts w:cstheme="minorHAnsi"/>
+          <w:color w:val="212121"/>
+          <w:lang w:val="en-US"/>
+        </w:rPr>
+        <w:t xml:space="preserve">  Generated </w:t>
+      </w:r>
+      <w:r>
+        <w:rPr>
+          <w:rFonts w:cstheme="minorHAnsi"/>
+        </w:rPr>
+        <w:t xml:space="preserve">an </w:t>
+      </w:r>
+      <w:proofErr w:type="spellStart"/>
+      <w:r>
+        <w:rPr>
+          <w:rFonts w:cstheme="minorHAnsi"/>
+        </w:rPr>
+        <w:t>exponential</w:t>
+      </w:r>
+      <w:proofErr w:type="spellEnd"/>
+      <w:r>
+        <w:rPr>
+          <w:rFonts w:cstheme="minorHAnsi"/>
+        </w:rPr>
+        <w:t xml:space="preserve"> rate of </w:t>
+      </w:r>
+      <w:proofErr w:type="spellStart"/>
+      <w:r>
+        <w:rPr>
+          <w:rFonts w:cstheme="minorHAnsi"/>
+        </w:rPr>
+        <w:t>mu_ch</w:t>
+      </w:r>
+      <w:proofErr w:type="spellEnd"/>
+      <w:r>
+        <w:rPr>
+          <w:rFonts w:cstheme="minorHAnsi"/>
+        </w:rPr>
+        <w:t xml:space="preserve"> = </w:t>
+      </w:r>
+      <w:proofErr w:type="spellStart"/>
+      <w:r>
+        <w:rPr>
+          <w:rFonts w:cstheme="minorHAnsi"/>
+        </w:rPr>
+        <w:t>mu_cb</w:t>
+      </w:r>
+      <w:proofErr w:type="spellEnd"/>
+      <w:r>
+        <w:rPr>
+          <w:rFonts w:cstheme="minorHAnsi"/>
+        </w:rPr>
+        <w:t xml:space="preserve"> / U[1.25, 1.75]</w:t>
+      </w:r>
+    </w:p>
+    <w:p>
+      <w:pPr>
+        <w:pStyle w:val="ListParagraph"/>
+        <w:rPr>
+          <w:lang w:val="en-US"/>
+        </w:rPr>
+      </w:pPr>
+    </w:p>
+    <w:p>
+      <w:pPr>
+        <w:pStyle w:val="ListParagraph"/>
+        <w:numPr>
+          <w:ilvl w:val="0"/>
+          <w:numId w:val="3"/>
+        </w:numPr>
+        <w:rPr>
+          <w:lang w:val="en-US"/>
+        </w:rPr>
+      </w:pPr>
+      <w:r>
+        <w:rPr>
+          <w:lang w:val="en-US"/>
+        </w:rPr>
+        <w:t>Delays</w:t>
+      </w:r>
+    </w:p>
+    <w:p>
+      <w:pPr>
+        <w:pStyle w:val="ListParagraph"/>
+        <w:rPr>
+          <w:lang w:val="en-US"/>
+        </w:rPr>
+      </w:pPr>
+      <w:r>
+        <w:rPr>
+          <w:lang w:val="en-US"/>
+        </w:rPr>
+        <w:t xml:space="preserve">Waiting time in triage </w:t>
+      </w:r>
+      <w:proofErr w:type="gramStart"/>
+      <w:r>
+        <w:rPr>
+          <w:lang w:val="en-US"/>
+        </w:rPr>
+        <w:t>queue :</w:t>
+      </w:r>
+      <w:proofErr w:type="gramEnd"/>
+      <w:r>
+        <w:rPr>
+          <w:lang w:val="en-US"/>
+        </w:rPr>
+        <w:t xml:space="preserve"> Time between the arrival of patient and entrance to the triage if nurse service is full when the patient arrives.</w:t>
+      </w:r>
+    </w:p>
+    <w:p>
+      <w:pPr>
+        <w:pStyle w:val="ListParagraph"/>
+        <w:rPr>
+          <w:lang w:val="en-US"/>
+        </w:rPr>
+      </w:pPr>
+    </w:p>
+    <w:p>
+      <w:pPr>
+        <w:pStyle w:val="ListParagraph"/>
+        <w:numPr>
+          <w:ilvl w:val="0"/>
+          <w:numId w:val="3"/>
+        </w:numPr>
+        <w:rPr>
+          <w:lang w:val="en-US"/>
+        </w:rPr>
+      </w:pPr>
+      <w:r>
+        <w:rPr>
+          <w:lang w:val="en-US"/>
+        </w:rPr>
+        <w:t>System states of interest</w:t>
+      </w:r>
+    </w:p>
+    <w:p>
+      <w:pPr>
+        <w:pStyle w:val="HTMLPreformatted"/>
+        <w:shd w:val="clear" w:color="auto" w:fill="FFFFFF"/>
+        <w:wordWrap w:val="0"/>
+        <w:spacing w:line="244" w:lineRule="atLeast"/>
+        <w:ind w:left="720"/>
+        <w:rPr>
+          <w:rFonts w:asciiTheme="minorHAnsi" w:hAnsiTheme="minorHAnsi" w:cstheme="minorHAnsi"/>
+          <w:sz w:val="22"/>
+          <w:szCs w:val="22"/>
+          <w:lang w:val="en-US"/>
+        </w:rPr>
+      </w:pPr>
+      <w:proofErr w:type="gramStart"/>
+      <w:r>
+        <w:rPr>
+          <w:rFonts w:asciiTheme="minorHAnsi" w:hAnsiTheme="minorHAnsi" w:cstheme="minorHAnsi"/>
+          <w:sz w:val="22"/>
+          <w:szCs w:val="22"/>
+          <w:lang w:val="en-US"/>
+        </w:rPr>
+        <w:t>Time :</w:t>
+      </w:r>
+      <w:proofErr w:type="gramEnd"/>
+      <w:r>
+        <w:rPr>
+          <w:rFonts w:asciiTheme="minorHAnsi" w:hAnsiTheme="minorHAnsi" w:cstheme="minorHAnsi"/>
+          <w:sz w:val="22"/>
+          <w:szCs w:val="22"/>
+          <w:lang w:val="en-US"/>
+        </w:rPr>
+        <w:t xml:space="preserve"> Simulation time</w:t>
+      </w:r>
+    </w:p>
+    <w:p>
+      <w:pPr>
+        <w:pStyle w:val="HTMLPreformatted"/>
+        <w:shd w:val="clear" w:color="auto" w:fill="FFFFFF"/>
+        <w:wordWrap w:val="0"/>
+        <w:spacing w:line="244" w:lineRule="atLeast"/>
+        <w:ind w:left="720"/>
+        <w:rPr>
+          <w:rFonts w:asciiTheme="minorHAnsi" w:hAnsiTheme="minorHAnsi" w:cstheme="minorHAnsi"/>
+          <w:sz w:val="22"/>
+          <w:szCs w:val="22"/>
+          <w:lang w:val="en-US"/>
+        </w:rPr>
+      </w:pPr>
+      <w:proofErr w:type="gramStart"/>
+      <w:r>
+        <w:rPr>
+          <w:rFonts w:asciiTheme="minorHAnsi" w:hAnsiTheme="minorHAnsi" w:cstheme="minorHAnsi"/>
+          <w:sz w:val="22"/>
+          <w:szCs w:val="22"/>
+          <w:lang w:val="en-US"/>
+        </w:rPr>
+        <w:t>FEL :</w:t>
+      </w:r>
+      <w:proofErr w:type="gramEnd"/>
+      <w:r>
+        <w:rPr>
+          <w:rFonts w:asciiTheme="minorHAnsi" w:hAnsiTheme="minorHAnsi" w:cstheme="minorHAnsi"/>
+          <w:sz w:val="22"/>
+          <w:szCs w:val="22"/>
+          <w:lang w:val="en-US"/>
+        </w:rPr>
+        <w:t xml:space="preserve"> Future event list       </w:t>
+      </w:r>
+    </w:p>
+    <w:p>
+      <w:pPr>
+        <w:pStyle w:val="HTMLPreformatted"/>
+        <w:shd w:val="clear" w:color="auto" w:fill="FFFFFF"/>
+        <w:wordWrap w:val="0"/>
+        <w:spacing w:line="244" w:lineRule="atLeast"/>
+        <w:ind w:left="720"/>
+        <w:rPr>
+          <w:rFonts w:asciiTheme="minorHAnsi" w:hAnsiTheme="minorHAnsi" w:cstheme="minorHAnsi"/>
+          <w:sz w:val="22"/>
+          <w:szCs w:val="22"/>
+          <w:lang w:val="en-US"/>
+        </w:rPr>
+      </w:pPr>
+      <w:r>
+        <w:rPr>
+          <w:rFonts w:asciiTheme="minorHAnsi" w:hAnsiTheme="minorHAnsi" w:cstheme="minorHAnsi"/>
+          <w:sz w:val="22"/>
+          <w:szCs w:val="22"/>
+          <w:lang w:val="en-US"/>
+        </w:rPr>
+        <w:t xml:space="preserve">Next </w:t>
+      </w:r>
+      <w:proofErr w:type="gramStart"/>
+      <w:r>
+        <w:rPr>
+          <w:rFonts w:asciiTheme="minorHAnsi" w:hAnsiTheme="minorHAnsi" w:cstheme="minorHAnsi"/>
+          <w:sz w:val="22"/>
+          <w:szCs w:val="22"/>
+          <w:lang w:val="en-US"/>
+        </w:rPr>
+        <w:t>Event :</w:t>
+      </w:r>
+      <w:proofErr w:type="gramEnd"/>
+      <w:r>
+        <w:rPr>
+          <w:rFonts w:asciiTheme="minorHAnsi" w:hAnsiTheme="minorHAnsi" w:cstheme="minorHAnsi"/>
+          <w:sz w:val="22"/>
+          <w:szCs w:val="22"/>
+          <w:lang w:val="en-US"/>
+        </w:rPr>
+        <w:t xml:space="preserve"> Next event that will be executed</w:t>
+      </w:r>
+    </w:p>
+    <w:p>
+      <w:pPr>
+        <w:pStyle w:val="HTMLPreformatted"/>
+        <w:spacing w:line="244" w:lineRule="atLeast"/>
+        <w:ind w:left="720"/>
+        <w:rPr>
+          <w:rFonts w:asciiTheme="minorHAnsi" w:hAnsiTheme="minorHAnsi" w:cstheme="minorHAnsi"/>
+          <w:color w:val="212121"/>
+          <w:sz w:val="22"/>
+          <w:szCs w:val="22"/>
+          <w:lang w:val="en-US"/>
+        </w:rPr>
+      </w:pPr>
+      <w:proofErr w:type="gramStart"/>
+      <w:r>
+        <w:rPr>
+          <w:rFonts w:asciiTheme="minorHAnsi" w:hAnsiTheme="minorHAnsi" w:cstheme="minorHAnsi"/>
+          <w:sz w:val="22"/>
+          <w:szCs w:val="22"/>
+          <w:lang w:val="en-US"/>
+        </w:rPr>
+        <w:t>LQ :</w:t>
+      </w:r>
+      <w:proofErr w:type="gramEnd"/>
+      <w:r>
+        <w:rPr>
+          <w:rFonts w:asciiTheme="minorHAnsi" w:hAnsiTheme="minorHAnsi" w:cstheme="minorHAnsi"/>
+          <w:sz w:val="22"/>
+          <w:szCs w:val="22"/>
+          <w:lang w:val="en-US"/>
+        </w:rPr>
+        <w:t xml:space="preserve"> Length of waiting queue</w:t>
+      </w:r>
+    </w:p>
+    <w:p>
+      <w:pPr>
+        <w:pStyle w:val="HTMLPreformatted"/>
+        <w:spacing w:line="244" w:lineRule="atLeast"/>
+        <w:ind w:left="720"/>
+        <w:rPr>
+          <w:rFonts w:asciiTheme="minorHAnsi" w:hAnsiTheme="minorHAnsi" w:cstheme="minorHAnsi"/>
+          <w:color w:val="212121"/>
+          <w:sz w:val="22"/>
+          <w:szCs w:val="22"/>
+          <w:lang w:val="en-US"/>
+        </w:rPr>
+      </w:pPr>
+      <w:proofErr w:type="gramStart"/>
+      <w:r>
+        <w:rPr>
+          <w:rFonts w:asciiTheme="minorHAnsi" w:hAnsiTheme="minorHAnsi" w:cstheme="minorHAnsi"/>
+          <w:sz w:val="22"/>
+          <w:szCs w:val="22"/>
+          <w:lang w:val="en-US"/>
+        </w:rPr>
+        <w:t>WQ :</w:t>
+      </w:r>
+      <w:proofErr w:type="gramEnd"/>
+      <w:r>
+        <w:rPr>
+          <w:rFonts w:asciiTheme="minorHAnsi" w:hAnsiTheme="minorHAnsi" w:cstheme="minorHAnsi"/>
+          <w:sz w:val="22"/>
+          <w:szCs w:val="22"/>
+          <w:lang w:val="en-US"/>
+        </w:rPr>
+        <w:t xml:space="preserve"> Waiting time of the patient leaving the queue</w:t>
+      </w:r>
+    </w:p>
+    <w:p>
+      <w:pPr>
+        <w:pStyle w:val="HTMLPreformatted"/>
+        <w:spacing w:line="244" w:lineRule="atLeast"/>
+        <w:ind w:left="720"/>
+        <w:rPr>
+          <w:rFonts w:asciiTheme="minorHAnsi" w:hAnsiTheme="minorHAnsi" w:cstheme="minorHAnsi"/>
+          <w:color w:val="212121"/>
+          <w:sz w:val="22"/>
+          <w:szCs w:val="22"/>
+          <w:lang w:val="en-US"/>
+        </w:rPr>
+      </w:pPr>
+      <w:proofErr w:type="gramStart"/>
+      <w:r>
+        <w:rPr>
+          <w:rFonts w:asciiTheme="minorHAnsi" w:hAnsiTheme="minorHAnsi" w:cstheme="minorHAnsi"/>
+          <w:sz w:val="22"/>
+          <w:szCs w:val="22"/>
+          <w:lang w:val="en-US"/>
+        </w:rPr>
+        <w:lastRenderedPageBreak/>
+        <w:t>Healed :</w:t>
+      </w:r>
+      <w:proofErr w:type="gramEnd"/>
+      <w:r>
+        <w:rPr>
+          <w:rFonts w:asciiTheme="minorHAnsi" w:hAnsiTheme="minorHAnsi" w:cstheme="minorHAnsi"/>
+          <w:sz w:val="22"/>
+          <w:szCs w:val="22"/>
+          <w:lang w:val="en-US"/>
+        </w:rPr>
+        <w:t xml:space="preserve"> Total number of healed patients</w:t>
+      </w:r>
+    </w:p>
+    <w:p>
+      <w:pPr>
+        <w:pStyle w:val="HTMLPreformatted"/>
+        <w:spacing w:line="244" w:lineRule="atLeast"/>
+        <w:ind w:left="720"/>
+        <w:rPr>
+          <w:rFonts w:asciiTheme="minorHAnsi" w:hAnsiTheme="minorHAnsi" w:cstheme="minorHAnsi"/>
+          <w:color w:val="212121"/>
+          <w:sz w:val="22"/>
+          <w:szCs w:val="22"/>
+          <w:lang w:val="en-US"/>
+        </w:rPr>
+      </w:pPr>
+      <w:proofErr w:type="gramStart"/>
+      <w:r>
+        <w:rPr>
+          <w:rFonts w:asciiTheme="minorHAnsi" w:hAnsiTheme="minorHAnsi" w:cstheme="minorHAnsi"/>
+          <w:sz w:val="22"/>
+          <w:szCs w:val="22"/>
+          <w:lang w:val="en-US"/>
+        </w:rPr>
+        <w:t>Sick :</w:t>
+      </w:r>
+      <w:proofErr w:type="gramEnd"/>
+      <w:r>
+        <w:rPr>
+          <w:rFonts w:asciiTheme="minorHAnsi" w:hAnsiTheme="minorHAnsi" w:cstheme="minorHAnsi"/>
+          <w:sz w:val="22"/>
+          <w:szCs w:val="22"/>
+          <w:lang w:val="en-US"/>
+        </w:rPr>
+        <w:t xml:space="preserve"> Total number of sick people = total number of patients in the system</w:t>
+      </w:r>
+    </w:p>
+    <w:p>
+      <w:pPr>
+        <w:pStyle w:val="HTMLPreformatted"/>
+        <w:spacing w:line="244" w:lineRule="atLeast"/>
+        <w:ind w:left="720"/>
+        <w:rPr>
+          <w:rFonts w:asciiTheme="minorHAnsi" w:hAnsiTheme="minorHAnsi" w:cstheme="minorHAnsi"/>
+          <w:color w:val="212121"/>
+          <w:sz w:val="22"/>
+          <w:szCs w:val="22"/>
+          <w:lang w:val="en-US"/>
+        </w:rPr>
+      </w:pPr>
+      <w:r>
+        <w:rPr>
+          <w:rFonts w:asciiTheme="minorHAnsi" w:hAnsiTheme="minorHAnsi" w:cstheme="minorHAnsi"/>
+          <w:sz w:val="22"/>
+          <w:szCs w:val="22"/>
+          <w:lang w:val="en-US"/>
+        </w:rPr>
+        <w:t xml:space="preserve">Busy </w:t>
+      </w:r>
+      <w:proofErr w:type="gramStart"/>
+      <w:r>
+        <w:rPr>
+          <w:rFonts w:asciiTheme="minorHAnsi" w:hAnsiTheme="minorHAnsi" w:cstheme="minorHAnsi"/>
+          <w:sz w:val="22"/>
+          <w:szCs w:val="22"/>
+          <w:lang w:val="en-US"/>
+        </w:rPr>
+        <w:t>Nurses :</w:t>
+      </w:r>
+      <w:proofErr w:type="gramEnd"/>
+      <w:r>
+        <w:rPr>
+          <w:rFonts w:asciiTheme="minorHAnsi" w:hAnsiTheme="minorHAnsi" w:cstheme="minorHAnsi"/>
+          <w:sz w:val="22"/>
+          <w:szCs w:val="22"/>
+          <w:lang w:val="en-US"/>
+        </w:rPr>
+        <w:t xml:space="preserve"> Current number of busy nurses</w:t>
+      </w:r>
+    </w:p>
+    <w:p>
+      <w:pPr>
+        <w:pStyle w:val="HTMLPreformatted"/>
+        <w:spacing w:line="244" w:lineRule="atLeast"/>
+        <w:ind w:left="720"/>
+        <w:rPr>
+          <w:rFonts w:asciiTheme="minorHAnsi" w:hAnsiTheme="minorHAnsi" w:cstheme="minorHAnsi"/>
+          <w:color w:val="212121"/>
+          <w:sz w:val="22"/>
+          <w:szCs w:val="22"/>
+          <w:lang w:val="en-US"/>
+        </w:rPr>
+      </w:pPr>
+      <w:r>
+        <w:rPr>
+          <w:rFonts w:asciiTheme="minorHAnsi" w:hAnsiTheme="minorHAnsi" w:cstheme="minorHAnsi"/>
+          <w:sz w:val="22"/>
+          <w:szCs w:val="22"/>
+          <w:lang w:val="en-US"/>
+        </w:rPr>
+        <w:t xml:space="preserve">Occupied </w:t>
+      </w:r>
+      <w:proofErr w:type="gramStart"/>
+      <w:r>
+        <w:rPr>
+          <w:rFonts w:asciiTheme="minorHAnsi" w:hAnsiTheme="minorHAnsi" w:cstheme="minorHAnsi"/>
+          <w:sz w:val="22"/>
+          <w:szCs w:val="22"/>
+          <w:lang w:val="en-US"/>
+        </w:rPr>
+        <w:t>Beds :</w:t>
+      </w:r>
+      <w:proofErr w:type="gramEnd"/>
+      <w:r>
+        <w:rPr>
+          <w:rFonts w:asciiTheme="minorHAnsi" w:hAnsiTheme="minorHAnsi" w:cstheme="minorHAnsi"/>
+          <w:sz w:val="22"/>
+          <w:szCs w:val="22"/>
+          <w:lang w:val="en-US"/>
+        </w:rPr>
+        <w:t xml:space="preserve"> Current number of occupied beds</w:t>
+      </w:r>
+    </w:p>
+    <w:p>
+      <w:pPr>
+        <w:pStyle w:val="HTMLPreformatted"/>
+        <w:spacing w:line="244" w:lineRule="atLeast"/>
+        <w:ind w:left="720"/>
+        <w:rPr>
+          <w:color w:val="212121"/>
+        </w:rPr>
+      </w:pPr>
+    </w:p>
+    <w:p>
+      <w:pPr>
+        <w:pStyle w:val="ListParagraph"/>
+        <w:numPr>
+          <w:ilvl w:val="0"/>
+          <w:numId w:val="3"/>
+        </w:numPr>
+        <w:rPr>
+          <w:rFonts w:ascii="Courier New" w:hAnsi="Courier New" w:cs="Courier New"/>
+          <w:b/>
+          <w:bCs/>
+          <w:noProof/>
+          <w:sz w:val="20"/>
+          <w:szCs w:val="20"/>
+          <w:lang w:val="en-US"/>
+        </w:rPr>
+      </w:pPr>
+      <w:r>
+        <w:rPr>
+          <w:lang w:val="en-US"/>
+        </w:rPr>
+        <w:t xml:space="preserve">Random variables that are used for </w:t>
+      </w:r>
+      <w:proofErr w:type="gramStart"/>
+      <w:r>
+        <w:rPr>
+          <w:lang w:val="en-US"/>
+        </w:rPr>
+        <w:t>activities</w:t>
+      </w:r>
+      <w:proofErr w:type="gramEnd"/>
+    </w:p>
+    <w:p>
+      <w:pPr>
+        <w:pStyle w:val="ListParagraph"/>
+        <w:numPr>
+          <w:ilvl w:val="0"/>
+          <w:numId w:val="4"/>
+        </w:numPr>
+        <w:spacing w:after="0" w:line="240" w:lineRule="auto"/>
+        <w:rPr>
+          <w:rFonts w:eastAsia="Times New Roman" w:cstheme="minorHAnsi"/>
+          <w:kern w:val="0"/>
+          <w:lang w:val="en-US" w:eastAsia="tr-TR"/>
+          <w14:ligatures w14:val="none"/>
+        </w:rPr>
+      </w:pPr>
+      <w:r>
+        <w:rPr>
+          <w:rFonts w:eastAsia="Times New Roman" w:cstheme="minorHAnsi"/>
+          <w:kern w:val="0"/>
+          <w:lang w:val="en-US" w:eastAsia="tr-TR"/>
+          <w14:ligatures w14:val="none"/>
+        </w:rPr>
+        <w:t xml:space="preserve">interarrivals </w:t>
+      </w:r>
+      <w:proofErr w:type="gramStart"/>
+      <w:r>
+        <w:rPr>
+          <w:rFonts w:eastAsia="Times New Roman" w:cstheme="minorHAnsi"/>
+          <w:kern w:val="0"/>
+          <w:lang w:val="en-US" w:eastAsia="tr-TR"/>
+          <w14:ligatures w14:val="none"/>
+        </w:rPr>
+        <w:t>=  [</w:t>
+      </w:r>
+      <w:proofErr w:type="gramEnd"/>
+      <w:r>
+        <w:rPr>
+          <w:rFonts w:eastAsia="Times New Roman" w:cstheme="minorHAnsi"/>
+          <w:kern w:val="0"/>
+          <w:lang w:val="en-US" w:eastAsia="tr-TR"/>
+          <w14:ligatures w14:val="none"/>
+        </w:rPr>
+        <w:t>0.24107049 0.64740777 4.50411894 ... 0.25352128 0.78571413 1.11011029]</w:t>
+      </w:r>
+    </w:p>
+    <w:p>
+      <w:pPr>
+        <w:pStyle w:val="ListParagraph"/>
+        <w:numPr>
+          <w:ilvl w:val="0"/>
+          <w:numId w:val="4"/>
+        </w:numPr>
+        <w:spacing w:after="0" w:line="240" w:lineRule="auto"/>
+        <w:rPr>
+          <w:rFonts w:eastAsia="Times New Roman" w:cstheme="minorHAnsi"/>
+          <w:kern w:val="0"/>
+          <w:lang w:val="en-US" w:eastAsia="tr-TR"/>
+          <w14:ligatures w14:val="none"/>
+        </w:rPr>
+      </w:pPr>
+      <w:r>
+        <w:rPr>
+          <w:rFonts w:eastAsia="Times New Roman" w:cstheme="minorHAnsi"/>
+          <w:kern w:val="0"/>
+          <w:lang w:val="en-US" w:eastAsia="tr-TR"/>
+          <w14:ligatures w14:val="none"/>
+        </w:rPr>
+        <w:t xml:space="preserve">nurse service times </w:t>
+      </w:r>
+      <w:proofErr w:type="gramStart"/>
+      <w:r>
+        <w:rPr>
+          <w:rFonts w:eastAsia="Times New Roman" w:cstheme="minorHAnsi"/>
+          <w:kern w:val="0"/>
+          <w:lang w:val="en-US" w:eastAsia="tr-TR"/>
+          <w14:ligatures w14:val="none"/>
+        </w:rPr>
+        <w:t>=  [</w:t>
+      </w:r>
+      <w:proofErr w:type="gramEnd"/>
+      <w:r>
+        <w:rPr>
+          <w:rFonts w:eastAsia="Times New Roman" w:cstheme="minorHAnsi"/>
+          <w:kern w:val="0"/>
+          <w:lang w:val="en-US" w:eastAsia="tr-TR"/>
+          <w14:ligatures w14:val="none"/>
+        </w:rPr>
+        <w:t>2.44192375 3.86904141 2.53139613 ... 2.33061113 1.73218938 1.01233622]</w:t>
+      </w:r>
+    </w:p>
+    <w:p>
+      <w:pPr>
+        <w:pStyle w:val="ListParagraph"/>
+        <w:numPr>
+          <w:ilvl w:val="0"/>
+          <w:numId w:val="4"/>
+        </w:numPr>
+        <w:spacing w:after="0" w:line="240" w:lineRule="auto"/>
+        <w:rPr>
+          <w:rFonts w:eastAsia="Times New Roman" w:cstheme="minorHAnsi"/>
+          <w:kern w:val="0"/>
+          <w:lang w:val="en-US" w:eastAsia="tr-TR"/>
+          <w14:ligatures w14:val="none"/>
+        </w:rPr>
+      </w:pPr>
+      <w:r>
+        <w:rPr>
+          <w:rFonts w:eastAsia="Times New Roman" w:cstheme="minorHAnsi"/>
+          <w:kern w:val="0"/>
+          <w:lang w:val="en-US" w:eastAsia="tr-TR"/>
+          <w14:ligatures w14:val="none"/>
+        </w:rPr>
+        <w:t xml:space="preserve">hospital healing times </w:t>
+      </w:r>
+      <w:proofErr w:type="gramStart"/>
+      <w:r>
+        <w:rPr>
+          <w:rFonts w:eastAsia="Times New Roman" w:cstheme="minorHAnsi"/>
+          <w:kern w:val="0"/>
+          <w:lang w:val="en-US" w:eastAsia="tr-TR"/>
+          <w14:ligatures w14:val="none"/>
+        </w:rPr>
+        <w:t>=  [</w:t>
+      </w:r>
+      <w:proofErr w:type="gramEnd"/>
+      <w:r>
+        <w:rPr>
+          <w:rFonts w:eastAsia="Times New Roman" w:cstheme="minorHAnsi"/>
+          <w:kern w:val="0"/>
+          <w:lang w:val="en-US" w:eastAsia="tr-TR"/>
+          <w14:ligatures w14:val="none"/>
+        </w:rPr>
+        <w:t xml:space="preserve"> 9.39602558 10.31678025  0.62875763 ... 13.98098872  9.82739835 3.70913871]</w:t>
+      </w:r>
+    </w:p>
+    <w:p>
+      <w:pPr>
+        <w:pStyle w:val="ListParagraph"/>
+        <w:numPr>
+          <w:ilvl w:val="0"/>
+          <w:numId w:val="4"/>
+        </w:numPr>
+        <w:spacing w:after="0" w:line="240" w:lineRule="auto"/>
+        <w:rPr>
+          <w:rFonts w:eastAsia="Times New Roman" w:cstheme="minorHAnsi"/>
+          <w:kern w:val="0"/>
+          <w:lang w:val="en-US" w:eastAsia="tr-TR"/>
+          <w14:ligatures w14:val="none"/>
+        </w:rPr>
+      </w:pPr>
+      <w:r>
+        <w:rPr>
+          <w:rFonts w:eastAsia="Times New Roman" w:cstheme="minorHAnsi"/>
+          <w:kern w:val="0"/>
+          <w:lang w:val="en-US" w:eastAsia="tr-TR"/>
+          <w14:ligatures w14:val="none"/>
+        </w:rPr>
+        <w:t xml:space="preserve">home healing times for stable </w:t>
+      </w:r>
+      <w:proofErr w:type="gramStart"/>
+      <w:r>
+        <w:rPr>
+          <w:rFonts w:eastAsia="Times New Roman" w:cstheme="minorHAnsi"/>
+          <w:kern w:val="0"/>
+          <w:lang w:val="en-US" w:eastAsia="tr-TR"/>
+          <w14:ligatures w14:val="none"/>
+        </w:rPr>
+        <w:t>=  [</w:t>
+      </w:r>
+      <w:proofErr w:type="gramEnd"/>
+      <w:r>
+        <w:rPr>
+          <w:rFonts w:eastAsia="Times New Roman" w:cstheme="minorHAnsi"/>
+          <w:kern w:val="0"/>
+          <w:lang w:val="en-US" w:eastAsia="tr-TR"/>
+          <w14:ligatures w14:val="none"/>
+        </w:rPr>
+        <w:t xml:space="preserve">12.22011909  1.4384001   3.35540452 ...  </w:t>
+      </w:r>
+      <w:proofErr w:type="gramStart"/>
+      <w:r>
+        <w:rPr>
+          <w:rFonts w:eastAsia="Times New Roman" w:cstheme="minorHAnsi"/>
+          <w:kern w:val="0"/>
+          <w:lang w:val="en-US" w:eastAsia="tr-TR"/>
+          <w14:ligatures w14:val="none"/>
+        </w:rPr>
+        <w:t>5.06577069  9.05110823</w:t>
+      </w:r>
+      <w:proofErr w:type="gramEnd"/>
+      <w:r>
+        <w:rPr>
+          <w:rFonts w:eastAsia="Times New Roman" w:cstheme="minorHAnsi"/>
+          <w:kern w:val="0"/>
+          <w:lang w:val="en-US" w:eastAsia="tr-TR"/>
+          <w14:ligatures w14:val="none"/>
+        </w:rPr>
+        <w:t xml:space="preserve"> 3.27512427]</w:t>
+      </w:r>
+    </w:p>
+    <w:p>
+      <w:pPr>
+        <w:pStyle w:val="ListParagraph"/>
+        <w:numPr>
+          <w:ilvl w:val="0"/>
+          <w:numId w:val="4"/>
+        </w:numPr>
+        <w:spacing w:after="0" w:line="240" w:lineRule="auto"/>
+        <w:rPr>
+          <w:rFonts w:eastAsia="Times New Roman" w:cstheme="minorHAnsi"/>
+          <w:kern w:val="0"/>
+          <w:lang w:val="en-US" w:eastAsia="tr-TR"/>
+          <w14:ligatures w14:val="none"/>
+        </w:rPr>
+      </w:pPr>
+      <w:r>
+        <w:rPr>
+          <w:rFonts w:eastAsia="Times New Roman" w:cstheme="minorHAnsi"/>
+          <w:kern w:val="0"/>
+          <w:lang w:val="en-US" w:eastAsia="tr-TR"/>
+          <w14:ligatures w14:val="none"/>
+        </w:rPr>
+        <w:t xml:space="preserve">home healing times for critical </w:t>
+      </w:r>
+      <w:proofErr w:type="gramStart"/>
+      <w:r>
+        <w:rPr>
+          <w:rFonts w:eastAsia="Times New Roman" w:cstheme="minorHAnsi"/>
+          <w:kern w:val="0"/>
+          <w:lang w:val="en-US" w:eastAsia="tr-TR"/>
+          <w14:ligatures w14:val="none"/>
+        </w:rPr>
+        <w:t>=  [</w:t>
+      </w:r>
+      <w:proofErr w:type="gramEnd"/>
+      <w:r>
+        <w:rPr>
+          <w:rFonts w:eastAsia="Times New Roman" w:cstheme="minorHAnsi"/>
+          <w:kern w:val="0"/>
+          <w:lang w:val="en-US" w:eastAsia="tr-TR"/>
+          <w14:ligatures w14:val="none"/>
+        </w:rPr>
+        <w:t xml:space="preserve"> 0.10913964 31.37097383  8.64752338 ...  </w:t>
+      </w:r>
+      <w:proofErr w:type="gramStart"/>
+      <w:r>
+        <w:rPr>
+          <w:rFonts w:eastAsia="Times New Roman" w:cstheme="minorHAnsi"/>
+          <w:kern w:val="0"/>
+          <w:lang w:val="en-US" w:eastAsia="tr-TR"/>
+          <w14:ligatures w14:val="none"/>
+        </w:rPr>
+        <w:t>8.15701065  1.04104046</w:t>
+      </w:r>
+      <w:proofErr w:type="gramEnd"/>
+      <w:r>
+        <w:rPr>
+          <w:rFonts w:eastAsia="Times New Roman" w:cstheme="minorHAnsi"/>
+          <w:kern w:val="0"/>
+          <w:lang w:val="en-US" w:eastAsia="tr-TR"/>
+          <w14:ligatures w14:val="none"/>
+        </w:rPr>
+        <w:t xml:space="preserve"> 20.41506331]</w:t>
+      </w:r>
+    </w:p>
+    <w:p>
+      <w:pPr>
+        <w:rPr>
+          <w:rFonts w:cstheme="minorHAnsi"/>
+          <w:b/>
+          <w:bCs/>
+          <w:sz w:val="28"/>
+          <w:szCs w:val="28"/>
+        </w:rPr>
+      </w:pPr>
+    </w:p>
+    <w:p>
+      <w:pPr>
+        <w:rPr>
+          <w:rFonts w:cstheme="minorHAnsi"/>
+          <w:b/>
+          <w:bCs/>
+          <w:sz w:val="28"/>
+          <w:szCs w:val="28"/>
+        </w:rPr>
+      </w:pPr>
+    </w:p>
+    <w:p>
+      <w:pPr>
+        <w:rPr>
+          <w:rFonts w:cstheme="minorHAnsi"/>
+          <w:b/>
+          <w:bCs/>
+          <w:sz w:val="28"/>
+          <w:szCs w:val="28"/>
+        </w:rPr>
+      </w:pPr>
+    </w:p>
+    <w:p>
+      <w:pPr>
+        <w:rPr>
+          <w:rFonts w:cstheme="minorHAnsi"/>
+          <w:b/>
+          <w:bCs/>
+          <w:sz w:val="28"/>
+          <w:szCs w:val="28"/>
+        </w:rPr>
+      </w:pPr>
+    </w:p>
+    <w:p>
+      <w:pPr>
+        <w:rPr>
+          <w:rFonts w:cstheme="minorHAnsi"/>
+          <w:b/>
+          <w:bCs/>
+          <w:sz w:val="28"/>
+          <w:szCs w:val="28"/>
+        </w:rPr>
+      </w:pPr>
+    </w:p>
+    <w:p>
+      <w:pPr>
+        <w:rPr>
+          <w:rFonts w:cstheme="minorHAnsi"/>
+          <w:b/>
+          <w:bCs/>
+          <w:sz w:val="28"/>
+          <w:szCs w:val="28"/>
+        </w:rPr>
+      </w:pPr>
+    </w:p>
+    <w:p>
+      <w:pPr>
+        <w:rPr>
+          <w:rFonts w:cstheme="minorHAnsi"/>
+          <w:b/>
+          <w:bCs/>
+          <w:sz w:val="28"/>
+          <w:szCs w:val="28"/>
+        </w:rPr>
+      </w:pPr>
+    </w:p>
+    <w:p>
+      <w:pPr>
+        <w:rPr>
+          <w:rFonts w:cstheme="minorHAnsi"/>
+          <w:b/>
+          <w:bCs/>
+          <w:sz w:val="28"/>
+          <w:szCs w:val="28"/>
+        </w:rPr>
+      </w:pPr>
+    </w:p>
+    <w:p>
+      <w:pPr>
+        <w:rPr>
+          <w:rFonts w:cstheme="minorHAnsi"/>
+          <w:b/>
+          <w:bCs/>
+          <w:sz w:val="28"/>
+          <w:szCs w:val="28"/>
+        </w:rPr>
+      </w:pPr>
+    </w:p>
+    <w:p>
+      <w:pPr>
+        <w:rPr>
+          <w:rFonts w:cstheme="minorHAnsi"/>
+          <w:b/>
+          <w:bCs/>
+          <w:sz w:val="28"/>
+          <w:szCs w:val="28"/>
+        </w:rPr>
+      </w:pPr>
+    </w:p>
+    <w:p>
+      <w:pPr>
+        <w:rPr>
+          <w:rFonts w:cstheme="minorHAnsi"/>
+          <w:b/>
+          <w:bCs/>
+          <w:sz w:val="28"/>
+          <w:szCs w:val="28"/>
+        </w:rPr>
+      </w:pPr>
+    </w:p>
+    <w:p>
+      <w:pPr>
+        <w:rPr>
+          <w:rFonts w:cstheme="minorHAnsi"/>
+          <w:b/>
+          <w:bCs/>
+          <w:sz w:val="28"/>
+          <w:szCs w:val="28"/>
+        </w:rPr>
+      </w:pPr>
+    </w:p>
+    <w:p>
+      <w:pPr>
         <w:rPr>
           <w:rFonts w:cstheme="minorHAnsi"/>
           <w:noProof/>
+          <w:sz w:val="24"/>
+          <w:szCs w:val="24"/>
         </w:rPr>
       </w:pPr>
       <w:r>
@@ -38,6 +1583,8 @@
           <w:b/>
           <w:bCs/>
           <w:noProof/>
+          <w:sz w:val="24"/>
+          <w:szCs w:val="24"/>
         </w:rPr>
         <w:t>Flowchart</w:t>
       </w:r>
@@ -117,6 +1664,8 @@
           <w:b/>
           <w:bCs/>
           <w:noProof/>
+          <w:sz w:val="24"/>
+          <w:szCs w:val="24"/>
         </w:rPr>
       </w:pPr>
       <w:r>
@@ -125,6 +1674,8 @@
           <w:b/>
           <w:bCs/>
           <w:noProof/>
+          <w:sz w:val="24"/>
+          <w:szCs w:val="24"/>
         </w:rPr>
         <w:lastRenderedPageBreak/>
         <w:t>Pseudo Code</w:t>
@@ -2014,6 +3565,7 @@
         <w:rPr>
           <w:color w:val="212121"/>
         </w:rPr>
+        <w:lastRenderedPageBreak/>
         <w:tab/>
       </w:r>
       <w:r>
@@ -2097,7 +3649,6 @@
         <w:rPr>
           <w:color w:val="212121"/>
         </w:rPr>
-        <w:lastRenderedPageBreak/>
         <w:t xml:space="preserve">    </w:t>
       </w:r>
       <w:r>
@@ -4675,6 +6226,7 @@
         <w:rPr>
           <w:color w:val="212121"/>
         </w:rPr>
+        <w:lastRenderedPageBreak/>
         <w:t xml:space="preserve">            </w:t>
       </w:r>
     </w:p>
@@ -4692,7 +6244,6 @@
         <w:rPr>
           <w:color w:val="212121"/>
         </w:rPr>
-        <w:lastRenderedPageBreak/>
         <w:t xml:space="preserve">    </w:t>
       </w:r>
       <w:r>
@@ -5650,17 +7201,6 @@
         </w:rPr>
         <w:t>END</w:t>
       </w:r>
-    </w:p>
-    <w:p>
-      <w:pPr>
-        <w:rPr>
-          <w:b/>
-          <w:bCs/>
-          <w:sz w:val="24"/>
-          <w:szCs w:val="24"/>
-          <w:lang w:val="en-US"/>
-        </w:rPr>
-      </w:pPr>
     </w:p>
     <w:p>
       <w:pPr>
@@ -14783,7 +16323,7 @@
     <w:tbl>
       <w:tblPr>
         <w:tblStyle w:val="TableGrid"/>
-        <w:tblW w:w="14742" w:type="dxa"/>
+        <w:tblW w:w="15056" w:type="dxa"/>
         <w:tblInd w:w="-5" w:type="dxa"/>
         <w:tblLook w:val="04A0" w:firstRow="1" w:lastRow="0" w:firstColumn="1" w:lastColumn="0" w:noHBand="0" w:noVBand="1"/>
       </w:tblPr>
@@ -14856,7 +16396,7 @@
               <w:rPr>
                 <w:lang w:val="en-US"/>
               </w:rPr>
-              <w:t>Average number of people rejected by bed area</w:t>
+              <w:t>Rejection rate by bed area</w:t>
             </w:r>
           </w:p>
         </w:tc>
@@ -14876,7 +16416,25 @@
               <w:rPr>
                 <w:lang w:val="en-US"/>
               </w:rPr>
-              <w:t>Average utilization of each triage nurse</w:t>
+              <w:t>Average utilization of</w:t>
+            </w:r>
+            <w:r>
+              <w:rPr>
+                <w:lang w:val="en-US"/>
+              </w:rPr>
+              <w:t xml:space="preserve"> </w:t>
+            </w:r>
+            <w:r>
+              <w:rPr>
+                <w:lang w:val="en-US"/>
+              </w:rPr>
+              <w:t>triage nurse</w:t>
+            </w:r>
+            <w:r>
+              <w:rPr>
+                <w:lang w:val="en-US"/>
+              </w:rPr>
+              <w:t>s</w:t>
             </w:r>
           </w:p>
         </w:tc>
@@ -14916,13 +16474,13 @@
               <w:rPr>
                 <w:lang w:val="en-US"/>
               </w:rPr>
-              <w:t>Average number of patients that are treated at home</w:t>
-            </w:r>
-          </w:p>
-        </w:tc>
-        <w:tc>
-          <w:tcPr>
-            <w:tcW w:w="1741" w:type="dxa"/>
+              <w:t>Patient rate that are treated at home</w:t>
+            </w:r>
+          </w:p>
+        </w:tc>
+        <w:tc>
+          <w:tcPr>
+            <w:tcW w:w="2055" w:type="dxa"/>
             <w:noWrap/>
             <w:hideMark/>
           </w:tcPr>
@@ -15115,7 +16673,7 @@
         </w:tc>
         <w:tc>
           <w:tcPr>
-            <w:tcW w:w="1741" w:type="dxa"/>
+            <w:tcW w:w="2055" w:type="dxa"/>
             <w:noWrap/>
             <w:hideMark/>
           </w:tcPr>
@@ -15182,7 +16740,7 @@
     <w:tbl>
       <w:tblPr>
         <w:tblStyle w:val="TableGrid"/>
-        <w:tblW w:w="14317" w:type="dxa"/>
+        <w:tblW w:w="14955" w:type="dxa"/>
         <w:tblInd w:w="-5" w:type="dxa"/>
         <w:tblLook w:val="04A0" w:firstRow="1" w:lastRow="0" w:firstColumn="1" w:lastColumn="0" w:noHBand="0" w:noVBand="1"/>
       </w:tblPr>
@@ -15255,7 +16813,7 @@
               <w:rPr>
                 <w:lang w:val="en-US"/>
               </w:rPr>
-              <w:t>Average number of people rejected by bed area</w:t>
+              <w:t>Rejection rate by bed area</w:t>
             </w:r>
           </w:p>
         </w:tc>
@@ -15275,7 +16833,25 @@
               <w:rPr>
                 <w:lang w:val="en-US"/>
               </w:rPr>
-              <w:t>Average utilization of each triage nurse</w:t>
+              <w:t>Average utilization of</w:t>
+            </w:r>
+            <w:r>
+              <w:rPr>
+                <w:lang w:val="en-US"/>
+              </w:rPr>
+              <w:t xml:space="preserve"> </w:t>
+            </w:r>
+            <w:r>
+              <w:rPr>
+                <w:lang w:val="en-US"/>
+              </w:rPr>
+              <w:t>triage nurse</w:t>
+            </w:r>
+            <w:r>
+              <w:rPr>
+                <w:lang w:val="en-US"/>
+              </w:rPr>
+              <w:t>s</w:t>
             </w:r>
           </w:p>
         </w:tc>
@@ -15315,13 +16891,13 @@
               <w:rPr>
                 <w:lang w:val="en-US"/>
               </w:rPr>
-              <w:t>Average number of patients that are treated at home</w:t>
-            </w:r>
-          </w:p>
-        </w:tc>
-        <w:tc>
-          <w:tcPr>
-            <w:tcW w:w="1417" w:type="dxa"/>
+              <w:t>Patient rate that are treated at home</w:t>
+            </w:r>
+          </w:p>
+        </w:tc>
+        <w:tc>
+          <w:tcPr>
+            <w:tcW w:w="2055" w:type="dxa"/>
             <w:noWrap/>
             <w:hideMark/>
           </w:tcPr>
@@ -15742,7 +17318,7 @@
         </w:tc>
         <w:tc>
           <w:tcPr>
-            <w:tcW w:w="1417" w:type="dxa"/>
+            <w:tcW w:w="2055" w:type="dxa"/>
             <w:noWrap/>
             <w:hideMark/>
           </w:tcPr>
@@ -15804,7 +17380,7 @@
     <w:tbl>
       <w:tblPr>
         <w:tblStyle w:val="TableGrid"/>
-        <w:tblW w:w="14455" w:type="dxa"/>
+        <w:tblW w:w="14950" w:type="dxa"/>
         <w:tblLook w:val="04A0" w:firstRow="1" w:lastRow="0" w:firstColumn="1" w:lastColumn="0" w:noHBand="0" w:noVBand="1"/>
       </w:tblPr>
       <w:tblGrid>
@@ -15876,7 +17452,7 @@
               <w:rPr>
                 <w:lang w:val="en-US"/>
               </w:rPr>
-              <w:t>Average number of people rejected by bed area</w:t>
+              <w:t>Rejection rate by bed area</w:t>
             </w:r>
           </w:p>
         </w:tc>
@@ -15896,7 +17472,25 @@
               <w:rPr>
                 <w:lang w:val="en-US"/>
               </w:rPr>
-              <w:t>Average utilization of each triage nurse</w:t>
+              <w:t>Average utilization of</w:t>
+            </w:r>
+            <w:r>
+              <w:rPr>
+                <w:lang w:val="en-US"/>
+              </w:rPr>
+              <w:t xml:space="preserve"> </w:t>
+            </w:r>
+            <w:r>
+              <w:rPr>
+                <w:lang w:val="en-US"/>
+              </w:rPr>
+              <w:t>triage nurse</w:t>
+            </w:r>
+            <w:r>
+              <w:rPr>
+                <w:lang w:val="en-US"/>
+              </w:rPr>
+              <w:t>s</w:t>
             </w:r>
           </w:p>
         </w:tc>
@@ -15936,13 +17530,13 @@
               <w:rPr>
                 <w:lang w:val="en-US"/>
               </w:rPr>
-              <w:t>Average number of patients that are treated at home</w:t>
-            </w:r>
-          </w:p>
-        </w:tc>
-        <w:tc>
-          <w:tcPr>
-            <w:tcW w:w="1560" w:type="dxa"/>
+              <w:t>Patient rate that are treated at home</w:t>
+            </w:r>
+          </w:p>
+        </w:tc>
+        <w:tc>
+          <w:tcPr>
+            <w:tcW w:w="2055" w:type="dxa"/>
             <w:noWrap/>
             <w:hideMark/>
           </w:tcPr>
@@ -16263,7 +17857,7 @@
         </w:tc>
         <w:tc>
           <w:tcPr>
-            <w:tcW w:w="1560" w:type="dxa"/>
+            <w:tcW w:w="2055" w:type="dxa"/>
             <w:noWrap/>
             <w:hideMark/>
           </w:tcPr>
@@ -16454,7 +18048,7 @@
               <w:rPr>
                 <w:lang w:val="en-US"/>
               </w:rPr>
-              <w:t>Average number of people rejected by bed area</w:t>
+              <w:t>Rejection rate by bed area</w:t>
             </w:r>
           </w:p>
         </w:tc>
@@ -16474,7 +18068,25 @@
               <w:rPr>
                 <w:lang w:val="en-US"/>
               </w:rPr>
-              <w:t>Average utilization of each triage nurse</w:t>
+              <w:t>Average utilization of</w:t>
+            </w:r>
+            <w:r>
+              <w:rPr>
+                <w:lang w:val="en-US"/>
+              </w:rPr>
+              <w:t xml:space="preserve"> </w:t>
+            </w:r>
+            <w:r>
+              <w:rPr>
+                <w:lang w:val="en-US"/>
+              </w:rPr>
+              <w:t>triage nurse</w:t>
+            </w:r>
+            <w:r>
+              <w:rPr>
+                <w:lang w:val="en-US"/>
+              </w:rPr>
+              <w:t>s</w:t>
             </w:r>
           </w:p>
         </w:tc>
@@ -16514,7 +18126,7 @@
               <w:rPr>
                 <w:lang w:val="en-US"/>
               </w:rPr>
-              <w:t>Average number of patients that are treated at home</w:t>
+              <w:t>Patient rate that are treated at home</w:t>
             </w:r>
           </w:p>
         </w:tc>
@@ -17001,7 +18613,7 @@
               <w:rPr>
                 <w:lang w:val="en-US"/>
               </w:rPr>
-              <w:t>Average number of people rejected by bed area</w:t>
+              <w:t>Rejection rate by bed area</w:t>
             </w:r>
           </w:p>
         </w:tc>
@@ -17021,7 +18633,25 @@
               <w:rPr>
                 <w:lang w:val="en-US"/>
               </w:rPr>
-              <w:t>Average utilization of each triage nurse</w:t>
+              <w:t>Average utilization of</w:t>
+            </w:r>
+            <w:r>
+              <w:rPr>
+                <w:lang w:val="en-US"/>
+              </w:rPr>
+              <w:t xml:space="preserve"> </w:t>
+            </w:r>
+            <w:r>
+              <w:rPr>
+                <w:lang w:val="en-US"/>
+              </w:rPr>
+              <w:t>triage nurse</w:t>
+            </w:r>
+            <w:r>
+              <w:rPr>
+                <w:lang w:val="en-US"/>
+              </w:rPr>
+              <w:t>s</w:t>
             </w:r>
           </w:p>
         </w:tc>
@@ -17061,7 +18691,7 @@
               <w:rPr>
                 <w:lang w:val="en-US"/>
               </w:rPr>
-              <w:t>Average number of patients that are treated at home</w:t>
+              <w:t>Patient rate that are treated at home</w:t>
             </w:r>
           </w:p>
         </w:tc>
@@ -17473,7 +19103,7 @@
     <w:tbl>
       <w:tblPr>
         <w:tblStyle w:val="TableGrid"/>
-        <w:tblW w:w="14455" w:type="dxa"/>
+        <w:tblW w:w="14950" w:type="dxa"/>
         <w:tblLook w:val="04A0" w:firstRow="1" w:lastRow="0" w:firstColumn="1" w:lastColumn="0" w:noHBand="0" w:noVBand="1"/>
       </w:tblPr>
       <w:tblGrid>
@@ -17545,7 +19175,7 @@
               <w:rPr>
                 <w:lang w:val="en-US"/>
               </w:rPr>
-              <w:t>Average number of people rejected by bed area</w:t>
+              <w:t>Rejection rate by bed area</w:t>
             </w:r>
           </w:p>
         </w:tc>
@@ -17565,7 +19195,25 @@
               <w:rPr>
                 <w:lang w:val="en-US"/>
               </w:rPr>
-              <w:t>Average utilization of each triage nurse</w:t>
+              <w:t>Average utilization of</w:t>
+            </w:r>
+            <w:r>
+              <w:rPr>
+                <w:lang w:val="en-US"/>
+              </w:rPr>
+              <w:t xml:space="preserve"> </w:t>
+            </w:r>
+            <w:r>
+              <w:rPr>
+                <w:lang w:val="en-US"/>
+              </w:rPr>
+              <w:t>triage nurse</w:t>
+            </w:r>
+            <w:r>
+              <w:rPr>
+                <w:lang w:val="en-US"/>
+              </w:rPr>
+              <w:t>s</w:t>
             </w:r>
           </w:p>
         </w:tc>
@@ -17605,13 +19253,13 @@
               <w:rPr>
                 <w:lang w:val="en-US"/>
               </w:rPr>
-              <w:t>Average number of patients that are treated at home</w:t>
-            </w:r>
-          </w:p>
-        </w:tc>
-        <w:tc>
-          <w:tcPr>
-            <w:tcW w:w="1560" w:type="dxa"/>
+              <w:t>Patient rate that are treated at home</w:t>
+            </w:r>
+          </w:p>
+        </w:tc>
+        <w:tc>
+          <w:tcPr>
+            <w:tcW w:w="2055" w:type="dxa"/>
             <w:noWrap/>
             <w:hideMark/>
           </w:tcPr>
@@ -17980,7 +19628,7 @@
         </w:tc>
         <w:tc>
           <w:tcPr>
-            <w:tcW w:w="1560" w:type="dxa"/>
+            <w:tcW w:w="2055" w:type="dxa"/>
             <w:noWrap/>
             <w:hideMark/>
           </w:tcPr>
@@ -18184,7 +19832,7 @@
               <w:rPr>
                 <w:lang w:val="en-US"/>
               </w:rPr>
-              <w:t>Average number of people rejected by bed area</w:t>
+              <w:t>Rejection rate by bed area</w:t>
             </w:r>
           </w:p>
         </w:tc>
@@ -18204,7 +19852,25 @@
               <w:rPr>
                 <w:lang w:val="en-US"/>
               </w:rPr>
-              <w:t>Average utilization of each triage nurse</w:t>
+              <w:t>Average utilization of</w:t>
+            </w:r>
+            <w:r>
+              <w:rPr>
+                <w:lang w:val="en-US"/>
+              </w:rPr>
+              <w:t xml:space="preserve"> </w:t>
+            </w:r>
+            <w:r>
+              <w:rPr>
+                <w:lang w:val="en-US"/>
+              </w:rPr>
+              <w:t>triage nurse</w:t>
+            </w:r>
+            <w:r>
+              <w:rPr>
+                <w:lang w:val="en-US"/>
+              </w:rPr>
+              <w:t>s</w:t>
             </w:r>
           </w:p>
         </w:tc>
@@ -18244,7 +19910,7 @@
               <w:rPr>
                 <w:lang w:val="en-US"/>
               </w:rPr>
-              <w:t>Average number of patients that are treated at home</w:t>
+              <w:t>Patient rate that are treated at home</w:t>
             </w:r>
           </w:p>
         </w:tc>
@@ -18716,7 +20382,7 @@
               <w:rPr>
                 <w:lang w:val="en-US"/>
               </w:rPr>
-              <w:t>Average number of people rejected by bed area</w:t>
+              <w:t>Rejection rate by bed area</w:t>
             </w:r>
           </w:p>
         </w:tc>
@@ -18736,7 +20402,25 @@
               <w:rPr>
                 <w:lang w:val="en-US"/>
               </w:rPr>
-              <w:t>Average utilization of each triage nurse</w:t>
+              <w:t>Average utilization of</w:t>
+            </w:r>
+            <w:r>
+              <w:rPr>
+                <w:lang w:val="en-US"/>
+              </w:rPr>
+              <w:t xml:space="preserve"> </w:t>
+            </w:r>
+            <w:r>
+              <w:rPr>
+                <w:lang w:val="en-US"/>
+              </w:rPr>
+              <w:t>triage nurse</w:t>
+            </w:r>
+            <w:r>
+              <w:rPr>
+                <w:lang w:val="en-US"/>
+              </w:rPr>
+              <w:t>s</w:t>
             </w:r>
           </w:p>
         </w:tc>
@@ -18776,7 +20460,7 @@
               <w:rPr>
                 <w:lang w:val="en-US"/>
               </w:rPr>
-              <w:t>Average number of patients that are treated at home</w:t>
+              <w:t>Patient rate that are treated at home</w:t>
             </w:r>
           </w:p>
         </w:tc>
@@ -19260,7 +20944,7 @@
               <w:rPr>
                 <w:lang w:val="en-US"/>
               </w:rPr>
-              <w:t>Average number of people rejected by bed area</w:t>
+              <w:t>Rejection rate by bed area</w:t>
             </w:r>
           </w:p>
         </w:tc>
@@ -19280,7 +20964,25 @@
               <w:rPr>
                 <w:lang w:val="en-US"/>
               </w:rPr>
-              <w:t>Average utilization of each triage nurse</w:t>
+              <w:t>Average utilization of</w:t>
+            </w:r>
+            <w:r>
+              <w:rPr>
+                <w:lang w:val="en-US"/>
+              </w:rPr>
+              <w:t xml:space="preserve"> </w:t>
+            </w:r>
+            <w:r>
+              <w:rPr>
+                <w:lang w:val="en-US"/>
+              </w:rPr>
+              <w:t>triage nurse</w:t>
+            </w:r>
+            <w:r>
+              <w:rPr>
+                <w:lang w:val="en-US"/>
+              </w:rPr>
+              <w:t>s</w:t>
             </w:r>
           </w:p>
         </w:tc>
@@ -19320,7 +21022,7 @@
               <w:rPr>
                 <w:lang w:val="en-US"/>
               </w:rPr>
-              <w:t>Average number of patients that are treated at home</w:t>
+              <w:t>Patient rate that are treated at home</w:t>
             </w:r>
           </w:p>
         </w:tc>
@@ -19781,15 +21483,982 @@
     <w:p>
       <w:pPr>
         <w:pStyle w:val="ListParagraph"/>
-        <w:ind w:left="0"/>
+        <w:ind w:left="0" w:firstLine="708"/>
         <w:rPr>
           <w:sz w:val="24"/>
           <w:szCs w:val="24"/>
           <w:lang w:val="en-US"/>
         </w:rPr>
       </w:pPr>
+      <w:r>
+        <w:rPr>
+          <w:sz w:val="24"/>
+          <w:szCs w:val="24"/>
+          <w:lang w:val="en-US"/>
+        </w:rPr>
+        <w:t>First</w:t>
+      </w:r>
+      <w:r>
+        <w:rPr>
+          <w:sz w:val="24"/>
+          <w:szCs w:val="24"/>
+          <w:lang w:val="en-US"/>
+        </w:rPr>
+        <w:t>, we can observe that the initial state of the system becomes less and less important as the number of healed patients increases or as the number of events increases. From the statistics we can see that all 3 initial conditions give almost the same results</w:t>
+      </w:r>
+      <w:r>
+        <w:rPr>
+          <w:sz w:val="24"/>
+          <w:szCs w:val="24"/>
+          <w:lang w:val="en-US"/>
+        </w:rPr>
+        <w:t xml:space="preserve"> in the last table</w:t>
+      </w:r>
+      <w:r>
+        <w:rPr>
+          <w:sz w:val="24"/>
+          <w:szCs w:val="24"/>
+          <w:lang w:val="en-US"/>
+        </w:rPr>
+        <w:t>.</w:t>
+      </w:r>
+    </w:p>
+    <w:p>
+      <w:pPr>
+        <w:pStyle w:val="ListParagraph"/>
+        <w:ind w:left="0" w:firstLine="708"/>
+        <w:rPr>
+          <w:sz w:val="24"/>
+          <w:szCs w:val="24"/>
+          <w:lang w:val="en-US"/>
+        </w:rPr>
+      </w:pPr>
+    </w:p>
+    <w:p>
+      <w:pPr>
+        <w:pStyle w:val="ListParagraph"/>
+        <w:ind w:left="0" w:firstLine="708"/>
+        <w:rPr>
+          <w:sz w:val="24"/>
+          <w:szCs w:val="24"/>
+          <w:lang w:val="en-US"/>
+        </w:rPr>
+      </w:pPr>
+      <w:r>
+        <w:rPr>
+          <w:sz w:val="24"/>
+          <w:szCs w:val="24"/>
+          <w:lang w:val="en-US"/>
+        </w:rPr>
+        <w:t xml:space="preserve">The average </w:t>
+      </w:r>
+      <w:r>
+        <w:rPr>
+          <w:sz w:val="24"/>
+          <w:szCs w:val="24"/>
+          <w:lang w:val="en-US"/>
+        </w:rPr>
+        <w:t xml:space="preserve">healing </w:t>
+      </w:r>
+      <w:r>
+        <w:rPr>
+          <w:sz w:val="24"/>
+          <w:szCs w:val="24"/>
+          <w:lang w:val="en-US"/>
+        </w:rPr>
+        <w:t>time</w:t>
+      </w:r>
+      <w:r>
+        <w:rPr>
+          <w:sz w:val="24"/>
+          <w:szCs w:val="24"/>
+          <w:lang w:val="en-US"/>
+        </w:rPr>
+        <w:t>s</w:t>
+      </w:r>
+      <w:r>
+        <w:rPr>
+          <w:sz w:val="24"/>
+          <w:szCs w:val="24"/>
+          <w:lang w:val="en-US"/>
+        </w:rPr>
+        <w:t xml:space="preserve"> in all cases is about 6, which is exactly what we would expect. Because our 1/</w:t>
+      </w:r>
+      <w:proofErr w:type="spellStart"/>
+      <w:r>
+        <w:rPr>
+          <w:sz w:val="24"/>
+          <w:szCs w:val="24"/>
+          <w:lang w:val="en-US"/>
+        </w:rPr>
+        <w:t>mu</w:t>
+      </w:r>
+      <w:r>
+        <w:rPr>
+          <w:sz w:val="24"/>
+          <w:szCs w:val="24"/>
+          <w:lang w:val="en-US"/>
+        </w:rPr>
+        <w:t>_c</w:t>
+      </w:r>
+      <w:r>
+        <w:rPr>
+          <w:sz w:val="24"/>
+          <w:szCs w:val="24"/>
+          <w:lang w:val="en-US"/>
+        </w:rPr>
+        <w:t>b</w:t>
+      </w:r>
+      <w:proofErr w:type="spellEnd"/>
+      <w:r>
+        <w:rPr>
+          <w:sz w:val="24"/>
+          <w:szCs w:val="24"/>
+          <w:lang w:val="en-US"/>
+        </w:rPr>
+        <w:t xml:space="preserve"> </w:t>
+      </w:r>
+      <w:r>
+        <w:rPr>
+          <w:sz w:val="24"/>
+          <w:szCs w:val="24"/>
+          <w:lang w:val="en-US"/>
+        </w:rPr>
+        <w:t xml:space="preserve">= 1 / </w:t>
+      </w:r>
+      <w:r>
+        <w:rPr>
+          <w:sz w:val="24"/>
+          <w:szCs w:val="24"/>
+          <w:lang w:val="en-US"/>
+        </w:rPr>
+        <w:t>0.1666666667</w:t>
+      </w:r>
+      <w:r>
+        <w:rPr>
+          <w:sz w:val="24"/>
+          <w:szCs w:val="24"/>
+          <w:lang w:val="en-US"/>
+        </w:rPr>
+        <w:t xml:space="preserve"> </w:t>
+      </w:r>
+      <w:r>
+        <w:rPr>
+          <w:sz w:val="24"/>
+          <w:szCs w:val="24"/>
+          <w:lang w:val="en-US"/>
+        </w:rPr>
+        <w:t>and 1/</w:t>
+      </w:r>
+      <w:proofErr w:type="spellStart"/>
+      <w:r>
+        <w:rPr>
+          <w:sz w:val="24"/>
+          <w:szCs w:val="24"/>
+          <w:lang w:val="en-US"/>
+        </w:rPr>
+        <w:t>mu</w:t>
+      </w:r>
+      <w:r>
+        <w:rPr>
+          <w:sz w:val="24"/>
+          <w:szCs w:val="24"/>
+          <w:lang w:val="en-US"/>
+        </w:rPr>
+        <w:t>_s</w:t>
+      </w:r>
+      <w:proofErr w:type="spellEnd"/>
+      <w:r>
+        <w:rPr>
+          <w:sz w:val="24"/>
+          <w:szCs w:val="24"/>
+          <w:lang w:val="en-US"/>
+        </w:rPr>
+        <w:t xml:space="preserve"> = 1/ </w:t>
+      </w:r>
+      <w:r>
+        <w:rPr>
+          <w:sz w:val="24"/>
+          <w:szCs w:val="24"/>
+          <w:lang w:val="en-US"/>
+        </w:rPr>
+        <w:t>0.16</w:t>
+      </w:r>
+      <w:r>
+        <w:rPr>
+          <w:sz w:val="24"/>
+          <w:szCs w:val="24"/>
+          <w:lang w:val="en-US"/>
+        </w:rPr>
+        <w:t xml:space="preserve"> </w:t>
+      </w:r>
+      <w:r>
+        <w:rPr>
+          <w:sz w:val="24"/>
+          <w:szCs w:val="24"/>
+          <w:lang w:val="en-US"/>
+        </w:rPr>
+        <w:t xml:space="preserve">values correspond to </w:t>
+      </w:r>
+      <w:r>
+        <w:rPr>
+          <w:sz w:val="24"/>
+          <w:szCs w:val="24"/>
+          <w:lang w:val="en-US"/>
+        </w:rPr>
+        <w:t xml:space="preserve">approximately </w:t>
+      </w:r>
+      <w:r>
+        <w:rPr>
+          <w:sz w:val="24"/>
+          <w:szCs w:val="24"/>
+          <w:lang w:val="en-US"/>
+        </w:rPr>
+        <w:t>6.</w:t>
+      </w:r>
+      <w:r>
+        <w:rPr>
+          <w:sz w:val="24"/>
+          <w:szCs w:val="24"/>
+          <w:lang w:val="en-US"/>
+        </w:rPr>
+        <w:t xml:space="preserve"> </w:t>
+      </w:r>
+      <w:r>
+        <w:rPr>
+          <w:sz w:val="24"/>
+          <w:szCs w:val="24"/>
+          <w:lang w:val="en-US"/>
+        </w:rPr>
+        <w:t xml:space="preserve">This ratio increases only slightly as the number of iterations increases, suggesting that the relatively late recovery of those recovering at home is reflected in the </w:t>
+      </w:r>
+      <w:r>
+        <w:rPr>
+          <w:sz w:val="24"/>
+          <w:szCs w:val="24"/>
+          <w:lang w:val="en-US"/>
+        </w:rPr>
+        <w:t>system</w:t>
+      </w:r>
+      <w:r>
+        <w:rPr>
+          <w:sz w:val="24"/>
+          <w:szCs w:val="24"/>
+          <w:lang w:val="en-US"/>
+        </w:rPr>
+        <w:t>.</w:t>
+      </w:r>
+    </w:p>
+    <w:p>
+      <w:pPr>
+        <w:pStyle w:val="ListParagraph"/>
+        <w:ind w:left="0" w:firstLine="708"/>
+        <w:rPr>
+          <w:sz w:val="24"/>
+          <w:szCs w:val="24"/>
+          <w:lang w:val="en-US"/>
+        </w:rPr>
+      </w:pPr>
+    </w:p>
+    <w:p>
+      <w:pPr>
+        <w:pStyle w:val="ListParagraph"/>
+        <w:ind w:left="0" w:firstLine="708"/>
+        <w:rPr>
+          <w:sz w:val="24"/>
+          <w:szCs w:val="24"/>
+          <w:lang w:val="en-US"/>
+        </w:rPr>
+      </w:pPr>
+      <w:r>
+        <w:rPr>
+          <w:sz w:val="24"/>
+          <w:szCs w:val="24"/>
+          <w:lang w:val="en-US"/>
+        </w:rPr>
+        <w:t>For utilization of each nurse, we see approximately 0.8 for all cases</w:t>
+      </w:r>
+      <w:r>
+        <w:rPr>
+          <w:sz w:val="24"/>
+          <w:szCs w:val="24"/>
+          <w:lang w:val="en-US"/>
+        </w:rPr>
+        <w:t xml:space="preserve"> which is exactly equal to lambda / (</w:t>
+      </w:r>
+      <w:proofErr w:type="spellStart"/>
+      <w:r>
+        <w:rPr>
+          <w:sz w:val="24"/>
+          <w:szCs w:val="24"/>
+          <w:lang w:val="en-US"/>
+        </w:rPr>
+        <w:t>nurse_number</w:t>
+      </w:r>
+      <w:proofErr w:type="spellEnd"/>
+      <w:r>
+        <w:rPr>
+          <w:sz w:val="24"/>
+          <w:szCs w:val="24"/>
+          <w:lang w:val="en-US"/>
+        </w:rPr>
+        <w:t>*</w:t>
+      </w:r>
+      <w:proofErr w:type="spellStart"/>
+      <w:r>
+        <w:rPr>
+          <w:sz w:val="24"/>
+          <w:szCs w:val="24"/>
+          <w:lang w:val="en-US"/>
+        </w:rPr>
+        <w:t>mu_T</w:t>
+      </w:r>
+      <w:proofErr w:type="spellEnd"/>
+      <w:r>
+        <w:rPr>
+          <w:sz w:val="24"/>
+          <w:szCs w:val="24"/>
+          <w:lang w:val="en-US"/>
+        </w:rPr>
+        <w:t xml:space="preserve">) </w:t>
+      </w:r>
+      <w:r>
+        <w:rPr>
+          <w:sz w:val="24"/>
+          <w:szCs w:val="24"/>
+          <w:lang w:val="en-US"/>
+        </w:rPr>
+        <w:t>= 1 / (4* 0.3</w:t>
+      </w:r>
+      <w:r>
+        <w:rPr>
+          <w:sz w:val="24"/>
+          <w:szCs w:val="24"/>
+          <w:lang w:val="en-US"/>
+        </w:rPr>
+        <w:t>12</w:t>
+      </w:r>
+      <w:r>
+        <w:rPr>
+          <w:sz w:val="24"/>
+          <w:szCs w:val="24"/>
+          <w:lang w:val="en-US"/>
+        </w:rPr>
+        <w:t xml:space="preserve">5) </w:t>
+      </w:r>
+      <w:r>
+        <w:rPr>
+          <w:sz w:val="24"/>
+          <w:szCs w:val="24"/>
+          <w:lang w:val="en-US"/>
+        </w:rPr>
+        <w:t xml:space="preserve">coming from the server utilization formula. </w:t>
+      </w:r>
+    </w:p>
+    <w:p>
+      <w:pPr>
+        <w:pStyle w:val="ListParagraph"/>
+        <w:ind w:left="0" w:firstLine="708"/>
+        <w:rPr>
+          <w:sz w:val="24"/>
+          <w:szCs w:val="24"/>
+          <w:lang w:val="en-US"/>
+        </w:rPr>
+      </w:pPr>
+    </w:p>
+    <w:p>
+      <w:pPr>
+        <w:pStyle w:val="ListParagraph"/>
+        <w:ind w:left="0" w:firstLine="708"/>
+        <w:rPr>
+          <w:sz w:val="24"/>
+          <w:szCs w:val="24"/>
+          <w:lang w:val="en-US"/>
+        </w:rPr>
+      </w:pPr>
+      <w:r>
+        <w:rPr>
+          <w:sz w:val="24"/>
+          <w:szCs w:val="24"/>
+          <w:lang w:val="en-US"/>
+        </w:rPr>
+        <w:t xml:space="preserve">If we look at the columns </w:t>
+      </w:r>
+      <w:r>
+        <w:rPr>
+          <w:sz w:val="24"/>
+          <w:szCs w:val="24"/>
+          <w:lang w:val="en-US"/>
+        </w:rPr>
+        <w:t>“</w:t>
+      </w:r>
+      <w:r>
+        <w:rPr>
+          <w:sz w:val="24"/>
+          <w:szCs w:val="24"/>
+          <w:lang w:val="en-US"/>
+        </w:rPr>
+        <w:t>patient rate that are treated at home</w:t>
+      </w:r>
+      <w:r>
+        <w:rPr>
+          <w:sz w:val="24"/>
+          <w:szCs w:val="24"/>
+          <w:lang w:val="en-US"/>
+        </w:rPr>
+        <w:t>”</w:t>
+      </w:r>
+      <w:r>
+        <w:rPr>
+          <w:sz w:val="24"/>
+          <w:szCs w:val="24"/>
+          <w:lang w:val="en-US"/>
+        </w:rPr>
+        <w:t xml:space="preserve"> and </w:t>
+      </w:r>
+      <w:r>
+        <w:rPr>
+          <w:sz w:val="24"/>
+          <w:szCs w:val="24"/>
+          <w:lang w:val="en-US"/>
+        </w:rPr>
+        <w:t>“</w:t>
+      </w:r>
+      <w:r>
+        <w:rPr>
+          <w:sz w:val="24"/>
+          <w:szCs w:val="24"/>
+          <w:lang w:val="en-US"/>
+        </w:rPr>
+        <w:t>rejection rate by bed area</w:t>
+      </w:r>
+      <w:r>
+        <w:rPr>
+          <w:sz w:val="24"/>
+          <w:szCs w:val="24"/>
+          <w:lang w:val="en-US"/>
+        </w:rPr>
+        <w:t>”</w:t>
+      </w:r>
+      <w:r>
+        <w:rPr>
+          <w:sz w:val="24"/>
+          <w:szCs w:val="24"/>
+          <w:lang w:val="en-US"/>
+        </w:rPr>
+        <w:t>, we see that the difference of these two columns is approximately equal to p_1 = 0.25, which is exactly the expected result.</w:t>
+      </w:r>
+      <w:r>
+        <w:rPr>
+          <w:sz w:val="24"/>
+          <w:szCs w:val="24"/>
+          <w:lang w:val="en-US"/>
+        </w:rPr>
+        <w:t xml:space="preserve"> Besides, i</w:t>
+      </w:r>
+      <w:r>
+        <w:rPr>
+          <w:sz w:val="24"/>
+          <w:szCs w:val="24"/>
+          <w:lang w:val="en-US"/>
+        </w:rPr>
+        <w:t xml:space="preserve">f we evaluate the "rejection by bed area" statistic alone, we can see that the value of 0.11 obtained in </w:t>
+      </w:r>
+      <w:r>
+        <w:rPr>
+          <w:sz w:val="24"/>
+          <w:szCs w:val="24"/>
+          <w:lang w:val="en-US"/>
+        </w:rPr>
+        <w:t xml:space="preserve">the </w:t>
+      </w:r>
+      <w:r>
+        <w:rPr>
+          <w:sz w:val="24"/>
+          <w:szCs w:val="24"/>
+          <w:lang w:val="en-US"/>
+        </w:rPr>
+        <w:t>long run</w:t>
+      </w:r>
+      <w:r>
+        <w:rPr>
+          <w:sz w:val="24"/>
+          <w:szCs w:val="24"/>
+          <w:lang w:val="en-US"/>
+        </w:rPr>
+        <w:t xml:space="preserve"> </w:t>
+      </w:r>
+      <w:r>
+        <w:rPr>
+          <w:sz w:val="24"/>
+          <w:szCs w:val="24"/>
+          <w:lang w:val="en-US"/>
+        </w:rPr>
+        <w:t>is in line with the theory.</w:t>
+      </w:r>
+      <w:r>
+        <w:rPr>
+          <w:sz w:val="24"/>
+          <w:szCs w:val="24"/>
+          <w:lang w:val="en-US"/>
+        </w:rPr>
+        <w:t xml:space="preserve"> </w:t>
+      </w:r>
+      <w:r>
+        <w:rPr>
+          <w:sz w:val="24"/>
+          <w:szCs w:val="24"/>
+          <w:lang w:val="en-US"/>
+        </w:rPr>
+        <w:t>Because 1 / (alpha/</w:t>
+      </w:r>
+      <w:proofErr w:type="spellStart"/>
+      <w:r>
+        <w:rPr>
+          <w:sz w:val="24"/>
+          <w:szCs w:val="24"/>
+          <w:lang w:val="en-US"/>
+        </w:rPr>
+        <w:t>mu_cb</w:t>
+      </w:r>
+      <w:proofErr w:type="spellEnd"/>
+      <w:r>
+        <w:rPr>
+          <w:sz w:val="24"/>
+          <w:szCs w:val="24"/>
+          <w:lang w:val="en-US"/>
+        </w:rPr>
+        <w:t>))</w:t>
+      </w:r>
+      <w:r>
+        <w:rPr>
+          <w:sz w:val="24"/>
+          <w:szCs w:val="24"/>
+          <w:lang w:val="en-US"/>
+        </w:rPr>
+        <w:t xml:space="preserve"> = 1/ (1.5 / 0.1666666667) = 0.11111111111</w:t>
+      </w:r>
+    </w:p>
+    <w:p>
+      <w:pPr>
+        <w:pStyle w:val="ListParagraph"/>
+        <w:ind w:left="0" w:firstLine="708"/>
+        <w:rPr>
+          <w:sz w:val="24"/>
+          <w:szCs w:val="24"/>
+          <w:lang w:val="en-US"/>
+        </w:rPr>
+      </w:pPr>
+    </w:p>
+    <w:p>
+      <w:pPr>
+        <w:pStyle w:val="ListParagraph"/>
+        <w:ind w:left="0" w:firstLine="708"/>
+        <w:rPr>
+          <w:sz w:val="24"/>
+          <w:szCs w:val="24"/>
+          <w:lang w:val="en-US"/>
+        </w:rPr>
+      </w:pPr>
+      <w:r>
+        <w:rPr>
+          <w:sz w:val="24"/>
+          <w:szCs w:val="24"/>
+          <w:lang w:val="en-US"/>
+        </w:rPr>
+        <w:t>The probability that</w:t>
+      </w:r>
+      <w:r>
+        <w:rPr>
+          <w:sz w:val="24"/>
+          <w:szCs w:val="24"/>
+          <w:lang w:val="en-US"/>
+        </w:rPr>
+        <w:t xml:space="preserve"> </w:t>
+      </w:r>
+      <w:r>
+        <w:rPr>
+          <w:sz w:val="24"/>
+          <w:szCs w:val="24"/>
+          <w:lang w:val="en-US"/>
+        </w:rPr>
+        <w:t>the nurses are empty is 1 – lambda</w:t>
+      </w:r>
+      <w:r>
+        <w:rPr>
+          <w:sz w:val="24"/>
+          <w:szCs w:val="24"/>
+          <w:lang w:val="en-US"/>
+        </w:rPr>
+        <w:t>/ (</w:t>
+      </w:r>
+      <w:r>
+        <w:rPr>
+          <w:sz w:val="24"/>
+          <w:szCs w:val="24"/>
+          <w:lang w:val="en-US"/>
+        </w:rPr>
+        <w:t xml:space="preserve">nurses* </w:t>
+      </w:r>
+      <w:proofErr w:type="spellStart"/>
+      <w:r>
+        <w:rPr>
+          <w:sz w:val="24"/>
+          <w:szCs w:val="24"/>
+          <w:lang w:val="en-US"/>
+        </w:rPr>
+        <w:t>mu_T</w:t>
+      </w:r>
+      <w:proofErr w:type="spellEnd"/>
+      <w:r>
+        <w:rPr>
+          <w:sz w:val="24"/>
+          <w:szCs w:val="24"/>
+          <w:lang w:val="en-US"/>
+        </w:rPr>
+        <w:t xml:space="preserve">) = 1 – 1 </w:t>
+      </w:r>
+      <w:r>
+        <w:rPr>
+          <w:sz w:val="24"/>
+          <w:szCs w:val="24"/>
+          <w:lang w:val="en-US"/>
+        </w:rPr>
+        <w:t>/ (</w:t>
+      </w:r>
+      <w:r>
+        <w:rPr>
+          <w:sz w:val="24"/>
+          <w:szCs w:val="24"/>
+          <w:lang w:val="en-US"/>
+        </w:rPr>
+        <w:t xml:space="preserve">4*0.3125) = 0.2, similarly probability that all the beds are empty = 1 – </w:t>
+      </w:r>
+      <w:proofErr w:type="spellStart"/>
+      <w:r>
+        <w:rPr>
+          <w:sz w:val="24"/>
+          <w:szCs w:val="24"/>
+          <w:lang w:val="en-US"/>
+        </w:rPr>
+        <w:t>mu_T</w:t>
+      </w:r>
+      <w:proofErr w:type="spellEnd"/>
+      <w:proofErr w:type="gramStart"/>
+      <w:r>
+        <w:rPr>
+          <w:sz w:val="24"/>
+          <w:szCs w:val="24"/>
+          <w:lang w:val="en-US"/>
+        </w:rPr>
+        <w:t>/(</w:t>
+      </w:r>
+      <w:proofErr w:type="gramEnd"/>
+      <w:r>
+        <w:rPr>
+          <w:sz w:val="24"/>
+          <w:szCs w:val="24"/>
+          <w:lang w:val="en-US"/>
+        </w:rPr>
+        <w:t xml:space="preserve">beds * </w:t>
+      </w:r>
+      <w:proofErr w:type="spellStart"/>
+      <w:r>
+        <w:rPr>
+          <w:sz w:val="24"/>
+          <w:szCs w:val="24"/>
+          <w:lang w:val="en-US"/>
+        </w:rPr>
+        <w:t>mu_cb</w:t>
+      </w:r>
+      <w:proofErr w:type="spellEnd"/>
+      <w:r>
+        <w:rPr>
+          <w:sz w:val="24"/>
+          <w:szCs w:val="24"/>
+          <w:lang w:val="en-US"/>
+        </w:rPr>
+        <w:t xml:space="preserve">) = </w:t>
+      </w:r>
+      <w:r>
+        <w:rPr>
+          <w:sz w:val="24"/>
+          <w:szCs w:val="24"/>
+          <w:lang w:val="en-US"/>
+        </w:rPr>
+        <w:t>1-</w:t>
+      </w:r>
+      <w:r>
+        <w:rPr>
+          <w:sz w:val="24"/>
+          <w:szCs w:val="24"/>
+          <w:lang w:val="en-US"/>
+        </w:rPr>
+        <w:t xml:space="preserve"> 0.3125/(6 * </w:t>
+      </w:r>
+      <w:r>
+        <w:rPr>
+          <w:sz w:val="24"/>
+          <w:szCs w:val="24"/>
+          <w:lang w:val="en-US"/>
+        </w:rPr>
+        <w:t>0.1666666667</w:t>
+      </w:r>
+      <w:r>
+        <w:rPr>
+          <w:sz w:val="24"/>
+          <w:szCs w:val="24"/>
+          <w:lang w:val="en-US"/>
+        </w:rPr>
+        <w:t>) = 0.69.</w:t>
+      </w:r>
+      <w:r>
+        <w:rPr>
+          <w:sz w:val="24"/>
+          <w:szCs w:val="24"/>
+          <w:lang w:val="en-US"/>
+        </w:rPr>
+        <w:t xml:space="preserve"> </w:t>
+      </w:r>
+      <w:r>
+        <w:rPr>
+          <w:sz w:val="24"/>
+          <w:szCs w:val="24"/>
+          <w:lang w:val="en-US"/>
+        </w:rPr>
+        <w:t>“</w:t>
+      </w:r>
+      <w:r>
+        <w:rPr>
+          <w:sz w:val="24"/>
+          <w:szCs w:val="24"/>
+          <w:lang w:val="en-US"/>
+        </w:rPr>
+        <w:t>Long run marginal probability of being empty for triage or for the beds</w:t>
+      </w:r>
+      <w:r>
+        <w:rPr>
+          <w:sz w:val="24"/>
+          <w:szCs w:val="24"/>
+          <w:lang w:val="en-US"/>
+        </w:rPr>
+        <w:t xml:space="preserve">” is about 0.88 in the long run which is almost equal to 1 – 0.2*0.69. Thus, </w:t>
+      </w:r>
+      <w:r>
+        <w:rPr>
+          <w:sz w:val="24"/>
+          <w:szCs w:val="24"/>
+          <w:lang w:val="en-US"/>
+        </w:rPr>
+        <w:t>this statistic</w:t>
+      </w:r>
+      <w:r>
+        <w:rPr>
+          <w:sz w:val="24"/>
+          <w:szCs w:val="24"/>
+          <w:lang w:val="en-US"/>
+        </w:rPr>
+        <w:t xml:space="preserve"> also makes sense to us. </w:t>
+      </w:r>
+    </w:p>
+    <w:p>
+      <w:pPr>
+        <w:pStyle w:val="ListParagraph"/>
+        <w:ind w:left="0" w:firstLine="708"/>
+        <w:rPr>
+          <w:sz w:val="24"/>
+          <w:szCs w:val="24"/>
+          <w:lang w:val="en-US"/>
+        </w:rPr>
+      </w:pPr>
+    </w:p>
+    <w:p>
+      <w:pPr>
+        <w:pStyle w:val="ListParagraph"/>
+        <w:ind w:left="0" w:firstLine="708"/>
+        <w:rPr>
+          <w:sz w:val="24"/>
+          <w:szCs w:val="24"/>
+          <w:lang w:val="en-GB"/>
+        </w:rPr>
+      </w:pPr>
+      <w:r>
+        <w:rPr>
+          <w:sz w:val="24"/>
+          <w:szCs w:val="24"/>
+          <w:lang w:val="en-GB"/>
+        </w:rPr>
+        <w:t>From th</w:t>
+      </w:r>
+      <w:r>
+        <w:rPr>
+          <w:sz w:val="24"/>
+          <w:szCs w:val="24"/>
+          <w:lang w:val="en-GB"/>
+        </w:rPr>
+        <w:t xml:space="preserve">e tables we see that the average number of occupied beds is about 4. This makes the utilization of the bed are 4/6 = 0.66. We already have calculated this above which is </w:t>
+      </w:r>
+      <w:r>
+        <w:rPr>
+          <w:sz w:val="24"/>
+          <w:szCs w:val="24"/>
+          <w:lang w:val="en-GB"/>
+        </w:rPr>
+        <w:t xml:space="preserve">1 – </w:t>
+      </w:r>
+      <w:proofErr w:type="spellStart"/>
+      <w:r>
+        <w:rPr>
+          <w:sz w:val="24"/>
+          <w:szCs w:val="24"/>
+          <w:lang w:val="en-GB"/>
+        </w:rPr>
+        <w:t>mu_T</w:t>
+      </w:r>
+      <w:proofErr w:type="spellEnd"/>
+      <w:r>
+        <w:rPr>
+          <w:sz w:val="24"/>
+          <w:szCs w:val="24"/>
+          <w:lang w:val="en-GB"/>
+        </w:rPr>
+        <w:t>/ (</w:t>
+      </w:r>
+      <w:r>
+        <w:rPr>
+          <w:sz w:val="24"/>
+          <w:szCs w:val="24"/>
+          <w:lang w:val="en-GB"/>
+        </w:rPr>
+        <w:t xml:space="preserve">beds * </w:t>
+      </w:r>
+      <w:proofErr w:type="spellStart"/>
+      <w:r>
+        <w:rPr>
+          <w:sz w:val="24"/>
+          <w:szCs w:val="24"/>
+          <w:lang w:val="en-GB"/>
+        </w:rPr>
+        <w:t>mu_cb</w:t>
+      </w:r>
+      <w:proofErr w:type="spellEnd"/>
+      <w:r>
+        <w:rPr>
+          <w:sz w:val="24"/>
+          <w:szCs w:val="24"/>
+          <w:lang w:val="en-GB"/>
+        </w:rPr>
+        <w:t>) = 1- 0.3125</w:t>
+      </w:r>
+      <w:r>
+        <w:rPr>
+          <w:sz w:val="24"/>
+          <w:szCs w:val="24"/>
+          <w:lang w:val="en-GB"/>
+        </w:rPr>
+        <w:t>/ (</w:t>
+      </w:r>
+      <w:r>
+        <w:rPr>
+          <w:sz w:val="24"/>
+          <w:szCs w:val="24"/>
+          <w:lang w:val="en-GB"/>
+        </w:rPr>
+        <w:t>6 * 0.1666666667) = 0.69</w:t>
+      </w:r>
+      <w:r>
+        <w:rPr>
+          <w:sz w:val="24"/>
+          <w:szCs w:val="24"/>
+          <w:lang w:val="en-GB"/>
+        </w:rPr>
+        <w:t>.</w:t>
+      </w:r>
+      <w:r>
+        <w:rPr>
+          <w:sz w:val="24"/>
+          <w:szCs w:val="24"/>
+          <w:lang w:val="en-GB"/>
+        </w:rPr>
+        <w:t xml:space="preserve"> It can be seen that the experimental result is quite close to the theoretical result. </w:t>
+      </w:r>
+    </w:p>
+    <w:p>
+      <w:pPr>
+        <w:rPr>
+          <w:sz w:val="24"/>
+          <w:szCs w:val="24"/>
+          <w:lang w:val="en-GB"/>
+        </w:rPr>
+      </w:pPr>
+      <w:r>
+        <w:rPr>
+          <w:sz w:val="24"/>
+          <w:szCs w:val="24"/>
+          <w:lang w:val="en-GB"/>
+        </w:rPr>
+        <w:tab/>
+      </w:r>
+      <w:r>
+        <w:rPr>
+          <w:sz w:val="24"/>
+          <w:szCs w:val="24"/>
+          <w:lang w:val="en-GB"/>
+        </w:rPr>
+        <w:t>All in all, it seems that our experimental statistics are very much in line with the theoretical results.</w:t>
+      </w:r>
+      <w:r>
+        <w:rPr>
+          <w:sz w:val="24"/>
+          <w:szCs w:val="24"/>
+          <w:lang w:val="en-GB"/>
+        </w:rPr>
+        <w:t xml:space="preserve"> W</w:t>
+      </w:r>
+      <w:r>
+        <w:rPr>
+          <w:sz w:val="24"/>
+          <w:szCs w:val="24"/>
+          <w:lang w:val="en-GB"/>
+        </w:rPr>
+        <w:t>e are quite satisfied with our work.</w:t>
+      </w:r>
+    </w:p>
+    <w:p>
+      <w:pPr>
+        <w:rPr>
+          <w:sz w:val="24"/>
+          <w:szCs w:val="24"/>
+          <w:lang w:val="en-GB"/>
+        </w:rPr>
+      </w:pPr>
+      <w:r>
+        <w:rPr>
+          <w:sz w:val="24"/>
+          <w:szCs w:val="24"/>
+          <w:lang w:val="en-GB"/>
+        </w:rPr>
+        <w:tab/>
+      </w:r>
+    </w:p>
+    <w:p>
+      <w:pPr>
+        <w:pStyle w:val="ListParagraph"/>
+        <w:ind w:left="0" w:firstLine="708"/>
+        <w:rPr>
+          <w:sz w:val="24"/>
+          <w:szCs w:val="24"/>
+          <w:lang w:val="en-GB"/>
+        </w:rPr>
+      </w:pPr>
     </w:p>
     <w:sectPr>
+      <w:headerReference w:type="even" r:id="rId8"/>
+      <w:headerReference w:type="default" r:id="rId9"/>
+      <w:footerReference w:type="even" r:id="rId10"/>
+      <w:footerReference w:type="default" r:id="rId11"/>
+      <w:headerReference w:type="first" r:id="rId12"/>
+      <w:footerReference w:type="first" r:id="rId13"/>
       <w:pgSz w:w="16838" w:h="11906" w:orient="landscape"/>
       <w:pgMar w:top="1417" w:right="1417" w:bottom="1417" w:left="1417" w:header="708" w:footer="708" w:gutter="0"/>
       <w:cols w:space="708"/>
@@ -19824,6 +22493,36 @@
 </w:endnotes>
 </file>
 
+<file path=word/footer1.xml><?xml version="1.0" encoding="utf-8"?>
+<w:ftr xmlns:wpc="http://schemas.microsoft.com/office/word/2010/wordprocessingCanvas" xmlns:cx="http://schemas.microsoft.com/office/drawing/2014/chartex" xmlns:cx1="http://schemas.microsoft.com/office/drawing/2015/9/8/chartex" xmlns:cx2="http://schemas.microsoft.com/office/drawing/2015/10/21/chartex" xmlns:cx3="http://schemas.microsoft.com/office/drawing/2016/5/9/chartex" xmlns:cx4="http://schemas.microsoft.com/office/drawing/2016/5/10/chartex" xmlns:cx5="http://schemas.microsoft.com/office/drawing/2016/5/11/chartex" xmlns:cx6="http://schemas.microsoft.com/office/drawing/2016/5/12/chartex" xmlns:cx7="http://schemas.microsoft.com/office/drawing/2016/5/13/chartex" xmlns:cx8="http://schemas.microsoft.com/office/drawing/2016/5/14/chartex" xmlns:mc="http://schemas.openxmlformats.org/markup-compatibility/2006" xmlns:aink="http://schemas.microsoft.com/office/drawing/2016/ink" xmlns:am3d="http://schemas.microsoft.com/office/drawing/2017/model3d" xmlns:o="urn:schemas-microsoft-com:office:office" xmlns:oel="http://schemas.microsoft.com/office/2019/extlst" xmlns:r="http://schemas.openxmlformats.org/officeDocument/2006/relationships" xmlns:m="http://schemas.openxmlformats.org/officeDocument/2006/math" xmlns:v="urn:schemas-microsoft-com:vml" xmlns:wp14="http://schemas.microsoft.com/office/word/2010/wordprocessingDrawing" xmlns:wp="http://schemas.openxmlformats.org/drawingml/2006/wordprocessingDrawing" xmlns:w10="urn:schemas-microsoft-com:office:word" xmlns:w="http://schemas.openxmlformats.org/wordprocessingml/2006/main" xmlns:w14="http://schemas.microsoft.com/office/word/2010/wordml" xmlns:w15="http://schemas.microsoft.com/office/word/2012/wordml" xmlns:w16cex="http://schemas.microsoft.com/office/word/2018/wordml/cex" xmlns:w16cid="http://schemas.microsoft.com/office/word/2016/wordml/cid" xmlns:w16="http://schemas.microsoft.com/office/word/2018/wordml" xmlns:w16du="http://schemas.microsoft.com/office/word/2023/wordml/word16du" xmlns:w16sdtdh="http://schemas.microsoft.com/office/word/2020/wordml/sdtdatahash" xmlns:w16se="http://schemas.microsoft.com/office/word/2015/wordml/symex" xmlns:wpg="http://schemas.microsoft.com/office/word/2010/wordprocessingGroup" xmlns:wpi="http://schemas.microsoft.com/office/word/2010/wordprocessingInk" xmlns:wne="http://schemas.microsoft.com/office/word/2006/wordml" xmlns:wps="http://schemas.microsoft.com/office/word/2010/wordprocessingShape" mc:Ignorable="w14 w15 w16se w16cid w16 w16cex w16sdtdh wp14">
+  <w:p>
+    <w:pPr>
+      <w:pStyle w:val="Footer"/>
+    </w:pPr>
+  </w:p>
+</w:ftr>
+</file>
+
+<file path=word/footer2.xml><?xml version="1.0" encoding="utf-8"?>
+<w:ftr xmlns:wpc="http://schemas.microsoft.com/office/word/2010/wordprocessingCanvas" xmlns:cx="http://schemas.microsoft.com/office/drawing/2014/chartex" xmlns:cx1="http://schemas.microsoft.com/office/drawing/2015/9/8/chartex" xmlns:cx2="http://schemas.microsoft.com/office/drawing/2015/10/21/chartex" xmlns:cx3="http://schemas.microsoft.com/office/drawing/2016/5/9/chartex" xmlns:cx4="http://schemas.microsoft.com/office/drawing/2016/5/10/chartex" xmlns:cx5="http://schemas.microsoft.com/office/drawing/2016/5/11/chartex" xmlns:cx6="http://schemas.microsoft.com/office/drawing/2016/5/12/chartex" xmlns:cx7="http://schemas.microsoft.com/office/drawing/2016/5/13/chartex" xmlns:cx8="http://schemas.microsoft.com/office/drawing/2016/5/14/chartex" xmlns:mc="http://schemas.openxmlformats.org/markup-compatibility/2006" xmlns:aink="http://schemas.microsoft.com/office/drawing/2016/ink" xmlns:am3d="http://schemas.microsoft.com/office/drawing/2017/model3d" xmlns:o="urn:schemas-microsoft-com:office:office" xmlns:oel="http://schemas.microsoft.com/office/2019/extlst" xmlns:r="http://schemas.openxmlformats.org/officeDocument/2006/relationships" xmlns:m="http://schemas.openxmlformats.org/officeDocument/2006/math" xmlns:v="urn:schemas-microsoft-com:vml" xmlns:wp14="http://schemas.microsoft.com/office/word/2010/wordprocessingDrawing" xmlns:wp="http://schemas.openxmlformats.org/drawingml/2006/wordprocessingDrawing" xmlns:w10="urn:schemas-microsoft-com:office:word" xmlns:w="http://schemas.openxmlformats.org/wordprocessingml/2006/main" xmlns:w14="http://schemas.microsoft.com/office/word/2010/wordml" xmlns:w15="http://schemas.microsoft.com/office/word/2012/wordml" xmlns:w16cex="http://schemas.microsoft.com/office/word/2018/wordml/cex" xmlns:w16cid="http://schemas.microsoft.com/office/word/2016/wordml/cid" xmlns:w16="http://schemas.microsoft.com/office/word/2018/wordml" xmlns:w16du="http://schemas.microsoft.com/office/word/2023/wordml/word16du" xmlns:w16sdtdh="http://schemas.microsoft.com/office/word/2020/wordml/sdtdatahash" xmlns:w16se="http://schemas.microsoft.com/office/word/2015/wordml/symex" xmlns:wpg="http://schemas.microsoft.com/office/word/2010/wordprocessingGroup" xmlns:wpi="http://schemas.microsoft.com/office/word/2010/wordprocessingInk" xmlns:wne="http://schemas.microsoft.com/office/word/2006/wordml" xmlns:wps="http://schemas.microsoft.com/office/word/2010/wordprocessingShape" mc:Ignorable="w14 w15 w16se w16cid w16 w16cex w16sdtdh wp14">
+  <w:p>
+    <w:pPr>
+      <w:pStyle w:val="Footer"/>
+    </w:pPr>
+  </w:p>
+</w:ftr>
+</file>
+
+<file path=word/footer3.xml><?xml version="1.0" encoding="utf-8"?>
+<w:ftr xmlns:wpc="http://schemas.microsoft.com/office/word/2010/wordprocessingCanvas" xmlns:cx="http://schemas.microsoft.com/office/drawing/2014/chartex" xmlns:cx1="http://schemas.microsoft.com/office/drawing/2015/9/8/chartex" xmlns:cx2="http://schemas.microsoft.com/office/drawing/2015/10/21/chartex" xmlns:cx3="http://schemas.microsoft.com/office/drawing/2016/5/9/chartex" xmlns:cx4="http://schemas.microsoft.com/office/drawing/2016/5/10/chartex" xmlns:cx5="http://schemas.microsoft.com/office/drawing/2016/5/11/chartex" xmlns:cx6="http://schemas.microsoft.com/office/drawing/2016/5/12/chartex" xmlns:cx7="http://schemas.microsoft.com/office/drawing/2016/5/13/chartex" xmlns:cx8="http://schemas.microsoft.com/office/drawing/2016/5/14/chartex" xmlns:mc="http://schemas.openxmlformats.org/markup-compatibility/2006" xmlns:aink="http://schemas.microsoft.com/office/drawing/2016/ink" xmlns:am3d="http://schemas.microsoft.com/office/drawing/2017/model3d" xmlns:o="urn:schemas-microsoft-com:office:office" xmlns:oel="http://schemas.microsoft.com/office/2019/extlst" xmlns:r="http://schemas.openxmlformats.org/officeDocument/2006/relationships" xmlns:m="http://schemas.openxmlformats.org/officeDocument/2006/math" xmlns:v="urn:schemas-microsoft-com:vml" xmlns:wp14="http://schemas.microsoft.com/office/word/2010/wordprocessingDrawing" xmlns:wp="http://schemas.openxmlformats.org/drawingml/2006/wordprocessingDrawing" xmlns:w10="urn:schemas-microsoft-com:office:word" xmlns:w="http://schemas.openxmlformats.org/wordprocessingml/2006/main" xmlns:w14="http://schemas.microsoft.com/office/word/2010/wordml" xmlns:w15="http://schemas.microsoft.com/office/word/2012/wordml" xmlns:w16cex="http://schemas.microsoft.com/office/word/2018/wordml/cex" xmlns:w16cid="http://schemas.microsoft.com/office/word/2016/wordml/cid" xmlns:w16="http://schemas.microsoft.com/office/word/2018/wordml" xmlns:w16du="http://schemas.microsoft.com/office/word/2023/wordml/word16du" xmlns:w16sdtdh="http://schemas.microsoft.com/office/word/2020/wordml/sdtdatahash" xmlns:w16se="http://schemas.microsoft.com/office/word/2015/wordml/symex" xmlns:wpg="http://schemas.microsoft.com/office/word/2010/wordprocessingGroup" xmlns:wpi="http://schemas.microsoft.com/office/word/2010/wordprocessingInk" xmlns:wne="http://schemas.microsoft.com/office/word/2006/wordml" xmlns:wps="http://schemas.microsoft.com/office/word/2010/wordprocessingShape" mc:Ignorable="w14 w15 w16se w16cid w16 w16cex w16sdtdh wp14">
+  <w:p>
+    <w:pPr>
+      <w:pStyle w:val="Footer"/>
+    </w:pPr>
+  </w:p>
+</w:ftr>
+</file>
+
 <file path=word/footnotes.xml><?xml version="1.0" encoding="utf-8"?>
 <w:footnotes xmlns:wpc="http://schemas.microsoft.com/office/word/2010/wordprocessingCanvas" xmlns:cx="http://schemas.microsoft.com/office/drawing/2014/chartex" xmlns:cx1="http://schemas.microsoft.com/office/drawing/2015/9/8/chartex" xmlns:cx2="http://schemas.microsoft.com/office/drawing/2015/10/21/chartex" xmlns:cx3="http://schemas.microsoft.com/office/drawing/2016/5/9/chartex" xmlns:cx4="http://schemas.microsoft.com/office/drawing/2016/5/10/chartex" xmlns:cx5="http://schemas.microsoft.com/office/drawing/2016/5/11/chartex" xmlns:cx6="http://schemas.microsoft.com/office/drawing/2016/5/12/chartex" xmlns:cx7="http://schemas.microsoft.com/office/drawing/2016/5/13/chartex" xmlns:cx8="http://schemas.microsoft.com/office/drawing/2016/5/14/chartex" xmlns:mc="http://schemas.openxmlformats.org/markup-compatibility/2006" xmlns:aink="http://schemas.microsoft.com/office/drawing/2016/ink" xmlns:am3d="http://schemas.microsoft.com/office/drawing/2017/model3d" xmlns:o="urn:schemas-microsoft-com:office:office" xmlns:oel="http://schemas.microsoft.com/office/2019/extlst" xmlns:r="http://schemas.openxmlformats.org/officeDocument/2006/relationships" xmlns:m="http://schemas.openxmlformats.org/officeDocument/2006/math" xmlns:v="urn:schemas-microsoft-com:vml" xmlns:wp14="http://schemas.microsoft.com/office/word/2010/wordprocessingDrawing" xmlns:wp="http://schemas.openxmlformats.org/drawingml/2006/wordprocessingDrawing" xmlns:w10="urn:schemas-microsoft-com:office:word" xmlns:w="http://schemas.openxmlformats.org/wordprocessingml/2006/main" xmlns:w14="http://schemas.microsoft.com/office/word/2010/wordml" xmlns:w15="http://schemas.microsoft.com/office/word/2012/wordml" xmlns:w16cex="http://schemas.microsoft.com/office/word/2018/wordml/cex" xmlns:w16cid="http://schemas.microsoft.com/office/word/2016/wordml/cid" xmlns:w16="http://schemas.microsoft.com/office/word/2018/wordml" xmlns:w16du="http://schemas.microsoft.com/office/word/2023/wordml/word16du" xmlns:w16sdtdh="http://schemas.microsoft.com/office/word/2020/wordml/sdtdatahash" xmlns:w16se="http://schemas.microsoft.com/office/word/2015/wordml/symex" xmlns:wpg="http://schemas.microsoft.com/office/word/2010/wordprocessingGroup" xmlns:wpi="http://schemas.microsoft.com/office/word/2010/wordprocessingInk" xmlns:wne="http://schemas.microsoft.com/office/word/2006/wordml" xmlns:wps="http://schemas.microsoft.com/office/word/2010/wordprocessingShape" mc:Ignorable="w14 w15 w16se w16cid w16 w16cex w16sdtdh wp14">
   <w:footnote w:type="separator" w:id="-1">
@@ -19847,6 +22546,57 @@
     </w:p>
   </w:footnote>
 </w:footnotes>
+</file>
+
+<file path=word/header1.xml><?xml version="1.0" encoding="utf-8"?>
+<w:hdr xmlns:wpc="http://schemas.microsoft.com/office/word/2010/wordprocessingCanvas" xmlns:cx="http://schemas.microsoft.com/office/drawing/2014/chartex" xmlns:cx1="http://schemas.microsoft.com/office/drawing/2015/9/8/chartex" xmlns:cx2="http://schemas.microsoft.com/office/drawing/2015/10/21/chartex" xmlns:cx3="http://schemas.microsoft.com/office/drawing/2016/5/9/chartex" xmlns:cx4="http://schemas.microsoft.com/office/drawing/2016/5/10/chartex" xmlns:cx5="http://schemas.microsoft.com/office/drawing/2016/5/11/chartex" xmlns:cx6="http://schemas.microsoft.com/office/drawing/2016/5/12/chartex" xmlns:cx7="http://schemas.microsoft.com/office/drawing/2016/5/13/chartex" xmlns:cx8="http://schemas.microsoft.com/office/drawing/2016/5/14/chartex" xmlns:mc="http://schemas.openxmlformats.org/markup-compatibility/2006" xmlns:aink="http://schemas.microsoft.com/office/drawing/2016/ink" xmlns:am3d="http://schemas.microsoft.com/office/drawing/2017/model3d" xmlns:o="urn:schemas-microsoft-com:office:office" xmlns:oel="http://schemas.microsoft.com/office/2019/extlst" xmlns:r="http://schemas.openxmlformats.org/officeDocument/2006/relationships" xmlns:m="http://schemas.openxmlformats.org/officeDocument/2006/math" xmlns:v="urn:schemas-microsoft-com:vml" xmlns:wp14="http://schemas.microsoft.com/office/word/2010/wordprocessingDrawing" xmlns:wp="http://schemas.openxmlformats.org/drawingml/2006/wordprocessingDrawing" xmlns:w10="urn:schemas-microsoft-com:office:word" xmlns:w="http://schemas.openxmlformats.org/wordprocessingml/2006/main" xmlns:w14="http://schemas.microsoft.com/office/word/2010/wordml" xmlns:w15="http://schemas.microsoft.com/office/word/2012/wordml" xmlns:w16cex="http://schemas.microsoft.com/office/word/2018/wordml/cex" xmlns:w16cid="http://schemas.microsoft.com/office/word/2016/wordml/cid" xmlns:w16="http://schemas.microsoft.com/office/word/2018/wordml" xmlns:w16du="http://schemas.microsoft.com/office/word/2023/wordml/word16du" xmlns:w16sdtdh="http://schemas.microsoft.com/office/word/2020/wordml/sdtdatahash" xmlns:w16se="http://schemas.microsoft.com/office/word/2015/wordml/symex" xmlns:wpg="http://schemas.microsoft.com/office/word/2010/wordprocessingGroup" xmlns:wpi="http://schemas.microsoft.com/office/word/2010/wordprocessingInk" xmlns:wne="http://schemas.microsoft.com/office/word/2006/wordml" xmlns:wps="http://schemas.microsoft.com/office/word/2010/wordprocessingShape" mc:Ignorable="w14 w15 w16se w16cid w16 w16cex w16sdtdh wp14">
+  <w:p>
+    <w:pPr>
+      <w:pStyle w:val="Header"/>
+    </w:pPr>
+  </w:p>
+</w:hdr>
+</file>
+
+<file path=word/header2.xml><?xml version="1.0" encoding="utf-8"?>
+<w:hdr xmlns:wpc="http://schemas.microsoft.com/office/word/2010/wordprocessingCanvas" xmlns:cx="http://schemas.microsoft.com/office/drawing/2014/chartex" xmlns:cx1="http://schemas.microsoft.com/office/drawing/2015/9/8/chartex" xmlns:cx2="http://schemas.microsoft.com/office/drawing/2015/10/21/chartex" xmlns:cx3="http://schemas.microsoft.com/office/drawing/2016/5/9/chartex" xmlns:cx4="http://schemas.microsoft.com/office/drawing/2016/5/10/chartex" xmlns:cx5="http://schemas.microsoft.com/office/drawing/2016/5/11/chartex" xmlns:cx6="http://schemas.microsoft.com/office/drawing/2016/5/12/chartex" xmlns:cx7="http://schemas.microsoft.com/office/drawing/2016/5/13/chartex" xmlns:cx8="http://schemas.microsoft.com/office/drawing/2016/5/14/chartex" xmlns:mc="http://schemas.openxmlformats.org/markup-compatibility/2006" xmlns:aink="http://schemas.microsoft.com/office/drawing/2016/ink" xmlns:am3d="http://schemas.microsoft.com/office/drawing/2017/model3d" xmlns:o="urn:schemas-microsoft-com:office:office" xmlns:oel="http://schemas.microsoft.com/office/2019/extlst" xmlns:r="http://schemas.openxmlformats.org/officeDocument/2006/relationships" xmlns:m="http://schemas.openxmlformats.org/officeDocument/2006/math" xmlns:v="urn:schemas-microsoft-com:vml" xmlns:wp14="http://schemas.microsoft.com/office/word/2010/wordprocessingDrawing" xmlns:wp="http://schemas.openxmlformats.org/drawingml/2006/wordprocessingDrawing" xmlns:w10="urn:schemas-microsoft-com:office:word" xmlns:w="http://schemas.openxmlformats.org/wordprocessingml/2006/main" xmlns:w14="http://schemas.microsoft.com/office/word/2010/wordml" xmlns:w15="http://schemas.microsoft.com/office/word/2012/wordml" xmlns:w16cex="http://schemas.microsoft.com/office/word/2018/wordml/cex" xmlns:w16cid="http://schemas.microsoft.com/office/word/2016/wordml/cid" xmlns:w16="http://schemas.microsoft.com/office/word/2018/wordml" xmlns:w16du="http://schemas.microsoft.com/office/word/2023/wordml/word16du" xmlns:w16sdtdh="http://schemas.microsoft.com/office/word/2020/wordml/sdtdatahash" xmlns:w16se="http://schemas.microsoft.com/office/word/2015/wordml/symex" xmlns:wpg="http://schemas.microsoft.com/office/word/2010/wordprocessingGroup" xmlns:wpi="http://schemas.microsoft.com/office/word/2010/wordprocessingInk" xmlns:wne="http://schemas.microsoft.com/office/word/2006/wordml" xmlns:wps="http://schemas.microsoft.com/office/word/2010/wordprocessingShape" mc:Ignorable="w14 w15 w16se w16cid w16 w16cex w16sdtdh wp14">
+  <w:p>
+    <w:pPr>
+      <w:pStyle w:val="Header"/>
+      <w:jc w:val="right"/>
+    </w:pPr>
+    <w:r>
+      <w:t>Furkan Keskin – 2018400150</w:t>
+    </w:r>
+  </w:p>
+  <w:p>
+    <w:pPr>
+      <w:pStyle w:val="Header"/>
+      <w:jc w:val="right"/>
+    </w:pPr>
+    <w:r>
+      <w:t xml:space="preserve">Sinem </w:t>
+    </w:r>
+    <w:proofErr w:type="spellStart"/>
+    <w:r>
+      <w:t>Kocoglu</w:t>
+    </w:r>
+    <w:proofErr w:type="spellEnd"/>
+    <w:r>
+      <w:t xml:space="preserve"> – 2020400339</w:t>
+    </w:r>
+  </w:p>
+</w:hdr>
+</file>
+
+<file path=word/header3.xml><?xml version="1.0" encoding="utf-8"?>
+<w:hdr xmlns:wpc="http://schemas.microsoft.com/office/word/2010/wordprocessingCanvas" xmlns:cx="http://schemas.microsoft.com/office/drawing/2014/chartex" xmlns:cx1="http://schemas.microsoft.com/office/drawing/2015/9/8/chartex" xmlns:cx2="http://schemas.microsoft.com/office/drawing/2015/10/21/chartex" xmlns:cx3="http://schemas.microsoft.com/office/drawing/2016/5/9/chartex" xmlns:cx4="http://schemas.microsoft.com/office/drawing/2016/5/10/chartex" xmlns:cx5="http://schemas.microsoft.com/office/drawing/2016/5/11/chartex" xmlns:cx6="http://schemas.microsoft.com/office/drawing/2016/5/12/chartex" xmlns:cx7="http://schemas.microsoft.com/office/drawing/2016/5/13/chartex" xmlns:cx8="http://schemas.microsoft.com/office/drawing/2016/5/14/chartex" xmlns:mc="http://schemas.openxmlformats.org/markup-compatibility/2006" xmlns:aink="http://schemas.microsoft.com/office/drawing/2016/ink" xmlns:am3d="http://schemas.microsoft.com/office/drawing/2017/model3d" xmlns:o="urn:schemas-microsoft-com:office:office" xmlns:oel="http://schemas.microsoft.com/office/2019/extlst" xmlns:r="http://schemas.openxmlformats.org/officeDocument/2006/relationships" xmlns:m="http://schemas.openxmlformats.org/officeDocument/2006/math" xmlns:v="urn:schemas-microsoft-com:vml" xmlns:wp14="http://schemas.microsoft.com/office/word/2010/wordprocessingDrawing" xmlns:wp="http://schemas.openxmlformats.org/drawingml/2006/wordprocessingDrawing" xmlns:w10="urn:schemas-microsoft-com:office:word" xmlns:w="http://schemas.openxmlformats.org/wordprocessingml/2006/main" xmlns:w14="http://schemas.microsoft.com/office/word/2010/wordml" xmlns:w15="http://schemas.microsoft.com/office/word/2012/wordml" xmlns:w16cex="http://schemas.microsoft.com/office/word/2018/wordml/cex" xmlns:w16cid="http://schemas.microsoft.com/office/word/2016/wordml/cid" xmlns:w16="http://schemas.microsoft.com/office/word/2018/wordml" xmlns:w16du="http://schemas.microsoft.com/office/word/2023/wordml/word16du" xmlns:w16sdtdh="http://schemas.microsoft.com/office/word/2020/wordml/sdtdatahash" xmlns:w16se="http://schemas.microsoft.com/office/word/2015/wordml/symex" xmlns:wpg="http://schemas.microsoft.com/office/word/2010/wordprocessingGroup" xmlns:wpi="http://schemas.microsoft.com/office/word/2010/wordprocessingInk" xmlns:wne="http://schemas.microsoft.com/office/word/2006/wordml" xmlns:wps="http://schemas.microsoft.com/office/word/2010/wordprocessingShape" mc:Ignorable="w14 w15 w16se w16cid w16 w16cex w16sdtdh wp14">
+  <w:p>
+    <w:pPr>
+      <w:pStyle w:val="Header"/>
+    </w:pPr>
+  </w:p>
+</w:hdr>
 </file>
 
 <file path=word/numbering.xml><?xml version="1.0" encoding="utf-8"?>
@@ -20075,11 +22825,241 @@
       </w:rPr>
     </w:lvl>
   </w:abstractNum>
+  <w:abstractNum w:abstractNumId="2" w15:restartNumberingAfterBreak="0">
+    <w:nsid w:val="378D4BBE"/>
+    <w:multiLevelType w:val="hybridMultilevel"/>
+    <w:tmpl w:val="C43A5BCE"/>
+    <w:lvl w:ilvl="0" w:tplc="912E1868">
+      <w:numFmt w:val="bullet"/>
+      <w:lvlText w:val="-"/>
+      <w:lvlJc w:val="left"/>
+      <w:pPr>
+        <w:ind w:left="1080" w:hanging="360"/>
+      </w:pPr>
+      <w:rPr>
+        <w:rFonts w:ascii="Calibri" w:eastAsiaTheme="minorHAnsi" w:hAnsi="Calibri" w:cs="Calibri" w:hint="default"/>
+      </w:rPr>
+    </w:lvl>
+    <w:lvl w:ilvl="1" w:tplc="041F0003" w:tentative="1">
+      <w:start w:val="1"/>
+      <w:numFmt w:val="bullet"/>
+      <w:lvlText w:val="o"/>
+      <w:lvlJc w:val="left"/>
+      <w:pPr>
+        <w:ind w:left="1800" w:hanging="360"/>
+      </w:pPr>
+      <w:rPr>
+        <w:rFonts w:ascii="Courier New" w:hAnsi="Courier New" w:cs="Courier New" w:hint="default"/>
+      </w:rPr>
+    </w:lvl>
+    <w:lvl w:ilvl="2" w:tplc="041F0005" w:tentative="1">
+      <w:start w:val="1"/>
+      <w:numFmt w:val="bullet"/>
+      <w:lvlText w:val=""/>
+      <w:lvlJc w:val="left"/>
+      <w:pPr>
+        <w:ind w:left="2520" w:hanging="360"/>
+      </w:pPr>
+      <w:rPr>
+        <w:rFonts w:ascii="Wingdings" w:hAnsi="Wingdings" w:hint="default"/>
+      </w:rPr>
+    </w:lvl>
+    <w:lvl w:ilvl="3" w:tplc="041F0001" w:tentative="1">
+      <w:start w:val="1"/>
+      <w:numFmt w:val="bullet"/>
+      <w:lvlText w:val=""/>
+      <w:lvlJc w:val="left"/>
+      <w:pPr>
+        <w:ind w:left="3240" w:hanging="360"/>
+      </w:pPr>
+      <w:rPr>
+        <w:rFonts w:ascii="Symbol" w:hAnsi="Symbol" w:hint="default"/>
+      </w:rPr>
+    </w:lvl>
+    <w:lvl w:ilvl="4" w:tplc="041F0003" w:tentative="1">
+      <w:start w:val="1"/>
+      <w:numFmt w:val="bullet"/>
+      <w:lvlText w:val="o"/>
+      <w:lvlJc w:val="left"/>
+      <w:pPr>
+        <w:ind w:left="3960" w:hanging="360"/>
+      </w:pPr>
+      <w:rPr>
+        <w:rFonts w:ascii="Courier New" w:hAnsi="Courier New" w:cs="Courier New" w:hint="default"/>
+      </w:rPr>
+    </w:lvl>
+    <w:lvl w:ilvl="5" w:tplc="041F0005" w:tentative="1">
+      <w:start w:val="1"/>
+      <w:numFmt w:val="bullet"/>
+      <w:lvlText w:val=""/>
+      <w:lvlJc w:val="left"/>
+      <w:pPr>
+        <w:ind w:left="4680" w:hanging="360"/>
+      </w:pPr>
+      <w:rPr>
+        <w:rFonts w:ascii="Wingdings" w:hAnsi="Wingdings" w:hint="default"/>
+      </w:rPr>
+    </w:lvl>
+    <w:lvl w:ilvl="6" w:tplc="041F0001" w:tentative="1">
+      <w:start w:val="1"/>
+      <w:numFmt w:val="bullet"/>
+      <w:lvlText w:val=""/>
+      <w:lvlJc w:val="left"/>
+      <w:pPr>
+        <w:ind w:left="5400" w:hanging="360"/>
+      </w:pPr>
+      <w:rPr>
+        <w:rFonts w:ascii="Symbol" w:hAnsi="Symbol" w:hint="default"/>
+      </w:rPr>
+    </w:lvl>
+    <w:lvl w:ilvl="7" w:tplc="041F0003" w:tentative="1">
+      <w:start w:val="1"/>
+      <w:numFmt w:val="bullet"/>
+      <w:lvlText w:val="o"/>
+      <w:lvlJc w:val="left"/>
+      <w:pPr>
+        <w:ind w:left="6120" w:hanging="360"/>
+      </w:pPr>
+      <w:rPr>
+        <w:rFonts w:ascii="Courier New" w:hAnsi="Courier New" w:cs="Courier New" w:hint="default"/>
+      </w:rPr>
+    </w:lvl>
+    <w:lvl w:ilvl="8" w:tplc="041F0005" w:tentative="1">
+      <w:start w:val="1"/>
+      <w:numFmt w:val="bullet"/>
+      <w:lvlText w:val=""/>
+      <w:lvlJc w:val="left"/>
+      <w:pPr>
+        <w:ind w:left="6840" w:hanging="360"/>
+      </w:pPr>
+      <w:rPr>
+        <w:rFonts w:ascii="Wingdings" w:hAnsi="Wingdings" w:hint="default"/>
+      </w:rPr>
+    </w:lvl>
+  </w:abstractNum>
+  <w:abstractNum w:abstractNumId="3" w15:restartNumberingAfterBreak="0">
+    <w:nsid w:val="5A0C595C"/>
+    <w:multiLevelType w:val="hybridMultilevel"/>
+    <w:tmpl w:val="6CE02706"/>
+    <w:lvl w:ilvl="0" w:tplc="4754CC5C">
+      <w:numFmt w:val="bullet"/>
+      <w:lvlText w:val=""/>
+      <w:lvlJc w:val="left"/>
+      <w:pPr>
+        <w:ind w:left="720" w:hanging="360"/>
+      </w:pPr>
+      <w:rPr>
+        <w:rFonts w:ascii="Symbol" w:eastAsiaTheme="minorHAnsi" w:hAnsi="Symbol" w:cstheme="minorBidi" w:hint="default"/>
+      </w:rPr>
+    </w:lvl>
+    <w:lvl w:ilvl="1" w:tplc="041F0003" w:tentative="1">
+      <w:start w:val="1"/>
+      <w:numFmt w:val="bullet"/>
+      <w:lvlText w:val="o"/>
+      <w:lvlJc w:val="left"/>
+      <w:pPr>
+        <w:ind w:left="1440" w:hanging="360"/>
+      </w:pPr>
+      <w:rPr>
+        <w:rFonts w:ascii="Courier New" w:hAnsi="Courier New" w:cs="Courier New" w:hint="default"/>
+      </w:rPr>
+    </w:lvl>
+    <w:lvl w:ilvl="2" w:tplc="041F0005" w:tentative="1">
+      <w:start w:val="1"/>
+      <w:numFmt w:val="bullet"/>
+      <w:lvlText w:val=""/>
+      <w:lvlJc w:val="left"/>
+      <w:pPr>
+        <w:ind w:left="2160" w:hanging="360"/>
+      </w:pPr>
+      <w:rPr>
+        <w:rFonts w:ascii="Wingdings" w:hAnsi="Wingdings" w:hint="default"/>
+      </w:rPr>
+    </w:lvl>
+    <w:lvl w:ilvl="3" w:tplc="041F0001" w:tentative="1">
+      <w:start w:val="1"/>
+      <w:numFmt w:val="bullet"/>
+      <w:lvlText w:val=""/>
+      <w:lvlJc w:val="left"/>
+      <w:pPr>
+        <w:ind w:left="2880" w:hanging="360"/>
+      </w:pPr>
+      <w:rPr>
+        <w:rFonts w:ascii="Symbol" w:hAnsi="Symbol" w:hint="default"/>
+      </w:rPr>
+    </w:lvl>
+    <w:lvl w:ilvl="4" w:tplc="041F0003" w:tentative="1">
+      <w:start w:val="1"/>
+      <w:numFmt w:val="bullet"/>
+      <w:lvlText w:val="o"/>
+      <w:lvlJc w:val="left"/>
+      <w:pPr>
+        <w:ind w:left="3600" w:hanging="360"/>
+      </w:pPr>
+      <w:rPr>
+        <w:rFonts w:ascii="Courier New" w:hAnsi="Courier New" w:cs="Courier New" w:hint="default"/>
+      </w:rPr>
+    </w:lvl>
+    <w:lvl w:ilvl="5" w:tplc="041F0005" w:tentative="1">
+      <w:start w:val="1"/>
+      <w:numFmt w:val="bullet"/>
+      <w:lvlText w:val=""/>
+      <w:lvlJc w:val="left"/>
+      <w:pPr>
+        <w:ind w:left="4320" w:hanging="360"/>
+      </w:pPr>
+      <w:rPr>
+        <w:rFonts w:ascii="Wingdings" w:hAnsi="Wingdings" w:hint="default"/>
+      </w:rPr>
+    </w:lvl>
+    <w:lvl w:ilvl="6" w:tplc="041F0001" w:tentative="1">
+      <w:start w:val="1"/>
+      <w:numFmt w:val="bullet"/>
+      <w:lvlText w:val=""/>
+      <w:lvlJc w:val="left"/>
+      <w:pPr>
+        <w:ind w:left="5040" w:hanging="360"/>
+      </w:pPr>
+      <w:rPr>
+        <w:rFonts w:ascii="Symbol" w:hAnsi="Symbol" w:hint="default"/>
+      </w:rPr>
+    </w:lvl>
+    <w:lvl w:ilvl="7" w:tplc="041F0003" w:tentative="1">
+      <w:start w:val="1"/>
+      <w:numFmt w:val="bullet"/>
+      <w:lvlText w:val="o"/>
+      <w:lvlJc w:val="left"/>
+      <w:pPr>
+        <w:ind w:left="5760" w:hanging="360"/>
+      </w:pPr>
+      <w:rPr>
+        <w:rFonts w:ascii="Courier New" w:hAnsi="Courier New" w:cs="Courier New" w:hint="default"/>
+      </w:rPr>
+    </w:lvl>
+    <w:lvl w:ilvl="8" w:tplc="041F0005" w:tentative="1">
+      <w:start w:val="1"/>
+      <w:numFmt w:val="bullet"/>
+      <w:lvlText w:val=""/>
+      <w:lvlJc w:val="left"/>
+      <w:pPr>
+        <w:ind w:left="6480" w:hanging="360"/>
+      </w:pPr>
+      <w:rPr>
+        <w:rFonts w:ascii="Wingdings" w:hAnsi="Wingdings" w:hint="default"/>
+      </w:rPr>
+    </w:lvl>
+  </w:abstractNum>
   <w:num w:numId="1" w16cid:durableId="1502891476">
     <w:abstractNumId w:val="0"/>
   </w:num>
   <w:num w:numId="2" w16cid:durableId="1718044670">
     <w:abstractNumId w:val="1"/>
+  </w:num>
+  <w:num w:numId="3" w16cid:durableId="612638263">
+    <w:abstractNumId w:val="3"/>
+  </w:num>
+  <w:num w:numId="4" w16cid:durableId="1615672077">
+    <w:abstractNumId w:val="2"/>
   </w:num>
 </w:numbering>
 </file>

</xml_diff>